<commit_message>
modified:   Assignment 2 Concurrent.docx 	modified:   bin/nuber/students/Booking.class 	modified:   bin/nuber/students/NuberDispatch.class 	modified:   bin/nuber/students/NuberRegion.class 	modified:   src/nuber/students/Booking.java 	modified:   src/nuber/students/NuberDispatch.java 	modified:   src/nuber/students/NuberRegion.java
Booking call(), NuberDispatch idleDrivers changed back to BlockingQueue
</commit_message>
<xml_diff>
--- a/Assignment 2 Concurrent.docx
+++ b/Assignment 2 Concurrent.docx
@@ -1,6 +1,6 @@
 
 <file path=word/document.xml><?xml version="1.0" encoding="utf-8"?>
-<w:document xmlns:wpc="http://schemas.microsoft.com/office/word/2010/wordprocessingCanvas" xmlns:cx="http://schemas.microsoft.com/office/drawing/2014/chartex" xmlns:cx1="http://schemas.microsoft.com/office/drawing/2015/9/8/chartex" xmlns:cx2="http://schemas.microsoft.com/office/drawing/2015/10/21/chartex" xmlns:cx3="http://schemas.microsoft.com/office/drawing/2016/5/9/chartex" xmlns:cx4="http://schemas.microsoft.com/office/drawing/2016/5/10/chartex" xmlns:cx5="http://schemas.microsoft.com/office/drawing/2016/5/11/chartex" xmlns:cx6="http://schemas.microsoft.com/office/drawing/2016/5/12/chartex" xmlns:cx7="http://schemas.microsoft.com/office/drawing/2016/5/13/chartex" xmlns:cx8="http://schemas.microsoft.com/office/drawing/2016/5/14/chartex" xmlns:mc="http://schemas.openxmlformats.org/markup-compatibility/2006" xmlns:aink="http://schemas.microsoft.com/office/drawing/2016/ink" xmlns:am3d="http://schemas.microsoft.com/office/drawing/2017/model3d" xmlns:o="urn:schemas-microsoft-com:office:office" xmlns:oel="http://schemas.microsoft.com/office/2019/extlst" xmlns:r="http://schemas.openxmlformats.org/officeDocument/2006/relationships" xmlns:m="http://schemas.openxmlformats.org/officeDocument/2006/math" xmlns:v="urn:schemas-microsoft-com:vml" xmlns:wp14="http://schemas.microsoft.com/office/word/2010/wordprocessingDrawing" xmlns:wp="http://schemas.openxmlformats.org/drawingml/2006/wordprocessingDrawing" xmlns:w10="urn:schemas-microsoft-com:office:word" xmlns:w="http://schemas.openxmlformats.org/wordprocessingml/2006/main" xmlns:w14="http://schemas.microsoft.com/office/word/2010/wordml" xmlns:w15="http://schemas.microsoft.com/office/word/2012/wordml" xmlns:w16cex="http://schemas.microsoft.com/office/word/2018/wordml/cex" xmlns:w16cid="http://schemas.microsoft.com/office/word/2016/wordml/cid" xmlns:w16="http://schemas.microsoft.com/office/word/2018/wordml" xmlns:w16sdtdh="http://schemas.microsoft.com/office/word/2020/wordml/sdtdatahash" xmlns:w16se="http://schemas.microsoft.com/office/word/2015/wordml/symex" xmlns:wpg="http://schemas.microsoft.com/office/word/2010/wordprocessingGroup" xmlns:wpi="http://schemas.microsoft.com/office/word/2010/wordprocessingInk" xmlns:wne="http://schemas.microsoft.com/office/word/2006/wordml" xmlns:wps="http://schemas.microsoft.com/office/word/2010/wordprocessingShape" mc:Ignorable="w14 w15 w16se w16cid w16 w16cex w16sdtdh wp14">
+<w:document xmlns:wpc="http://schemas.microsoft.com/office/word/2010/wordprocessingCanvas" xmlns:cx="http://schemas.microsoft.com/office/drawing/2014/chartex" xmlns:cx1="http://schemas.microsoft.com/office/drawing/2015/9/8/chartex" xmlns:cx2="http://schemas.microsoft.com/office/drawing/2015/10/21/chartex" xmlns:cx3="http://schemas.microsoft.com/office/drawing/2016/5/9/chartex" xmlns:cx4="http://schemas.microsoft.com/office/drawing/2016/5/10/chartex" xmlns:cx5="http://schemas.microsoft.com/office/drawing/2016/5/11/chartex" xmlns:cx6="http://schemas.microsoft.com/office/drawing/2016/5/12/chartex" xmlns:cx7="http://schemas.microsoft.com/office/drawing/2016/5/13/chartex" xmlns:cx8="http://schemas.microsoft.com/office/drawing/2016/5/14/chartex" xmlns:mc="http://schemas.openxmlformats.org/markup-compatibility/2006" xmlns:aink="http://schemas.microsoft.com/office/drawing/2016/ink" xmlns:am3d="http://schemas.microsoft.com/office/drawing/2017/model3d" xmlns:o="urn:schemas-microsoft-com:office:office" xmlns:oel="http://schemas.microsoft.com/office/2019/extlst" xmlns:r="http://schemas.openxmlformats.org/officeDocument/2006/relationships" xmlns:m="http://schemas.openxmlformats.org/officeDocument/2006/math" xmlns:v="urn:schemas-microsoft-com:vml" xmlns:wp14="http://schemas.microsoft.com/office/word/2010/wordprocessingDrawing" xmlns:wp="http://schemas.openxmlformats.org/drawingml/2006/wordprocessingDrawing" xmlns:w10="urn:schemas-microsoft-com:office:word" xmlns:w="http://schemas.openxmlformats.org/wordprocessingml/2006/main" xmlns:w14="http://schemas.microsoft.com/office/word/2010/wordml" xmlns:w15="http://schemas.microsoft.com/office/word/2012/wordml" xmlns:w16cex="http://schemas.microsoft.com/office/word/2018/wordml/cex" xmlns:w16cid="http://schemas.microsoft.com/office/word/2016/wordml/cid" xmlns:w16="http://schemas.microsoft.com/office/word/2018/wordml" xmlns:w16du="http://schemas.microsoft.com/office/word/2023/wordml/word16du" xmlns:w16sdtdh="http://schemas.microsoft.com/office/word/2020/wordml/sdtdatahash" xmlns:w16se="http://schemas.microsoft.com/office/word/2015/wordml/symex" xmlns:wpg="http://schemas.microsoft.com/office/word/2010/wordprocessingGroup" xmlns:wpi="http://schemas.microsoft.com/office/word/2010/wordprocessingInk" xmlns:wne="http://schemas.microsoft.com/office/word/2006/wordml" xmlns:wps="http://schemas.microsoft.com/office/word/2010/wordprocessingShape" mc:Ignorable="w14 w15 w16se w16cid w16 w16cex w16sdtdh w16du wp14">
   <w:body>
     <w:p>
       <w:pPr>
@@ -1792,220 +1792,218 @@
         <w:rPr>
           <w:rFonts w:cstheme="minorHAnsi"/>
         </w:rPr>
+        <w:t xml:space="preserve"> Nüber</w:t>
+      </w:r>
+      <w:r>
+        <w:rPr>
+          <w:rFonts w:cstheme="minorHAnsi"/>
+        </w:rPr>
+        <w:t xml:space="preserve"> (pronounced N</w:t>
+      </w:r>
+      <w:r>
+        <w:rPr>
+          <w:rFonts w:cstheme="minorHAnsi"/>
+        </w:rPr>
+        <w:t>oob</w:t>
+      </w:r>
+      <w:r>
+        <w:t>-er)</w:t>
+      </w:r>
+      <w:r>
+        <w:t>, an</w:t>
+      </w:r>
+      <w:r>
         <w:t xml:space="preserve"> </w:t>
       </w:r>
       <w:proofErr w:type="spellStart"/>
       <w:r>
+        <w:t>Über</w:t>
+      </w:r>
+      <w:proofErr w:type="spellEnd"/>
+      <w:r>
+        <w:rPr>
+          <w:rStyle w:val="FootnoteReference"/>
+        </w:rPr>
+        <w:footnoteReference w:id="1"/>
+      </w:r>
+      <w:r>
+        <w:t xml:space="preserve"> clone</w:t>
+      </w:r>
+      <w:r>
+        <w:t>, to evaluate the impact of new government regulations that have come into effect</w:t>
+      </w:r>
+      <w:r>
         <w:rPr>
           <w:rFonts w:cstheme="minorHAnsi"/>
         </w:rPr>
+        <w:t xml:space="preserve">. </w:t>
+      </w:r>
+      <w:r>
+        <w:rPr>
+          <w:rFonts w:cstheme="minorHAnsi"/>
+        </w:rPr>
+        <w:t xml:space="preserve">New government rules </w:t>
+      </w:r>
+      <w:r>
+        <w:rPr>
+          <w:rFonts w:cstheme="minorHAnsi"/>
+        </w:rPr>
+        <w:t xml:space="preserve">are </w:t>
+      </w:r>
+      <w:r>
+        <w:rPr>
+          <w:rFonts w:cstheme="minorHAnsi"/>
+        </w:rPr>
+        <w:t xml:space="preserve">dictating how many drivers may be active in each area of the city for picking up customers. Whilst there can be an </w:t>
+      </w:r>
+      <w:r>
+        <w:rPr>
+          <w:rFonts w:cstheme="minorHAnsi"/>
+        </w:rPr>
+        <w:t>almost unlimited</w:t>
+      </w:r>
+      <w:r>
+        <w:rPr>
+          <w:rFonts w:cstheme="minorHAnsi"/>
+        </w:rPr>
+        <w:t xml:space="preserve"> number of drivers ready to drive</w:t>
+      </w:r>
+      <w:r>
+        <w:rPr>
+          <w:rFonts w:cstheme="minorHAnsi"/>
+        </w:rPr>
+        <w:t xml:space="preserve"> (999)</w:t>
+      </w:r>
+      <w:r>
+        <w:rPr>
+          <w:rFonts w:cstheme="minorHAnsi"/>
+        </w:rPr>
+        <w:t xml:space="preserve">, there </w:t>
+      </w:r>
+      <w:r>
+        <w:rPr>
+          <w:rFonts w:cstheme="minorHAnsi"/>
+        </w:rPr>
+        <w:t>is</w:t>
+      </w:r>
+      <w:r>
+        <w:rPr>
+          <w:rFonts w:cstheme="minorHAnsi"/>
+        </w:rPr>
+        <w:t xml:space="preserve"> a cap o</w:t>
+      </w:r>
+      <w:r>
+        <w:rPr>
+          <w:rFonts w:cstheme="minorHAnsi"/>
+        </w:rPr>
+        <w:t>n</w:t>
+      </w:r>
+      <w:r>
+        <w:rPr>
+          <w:rFonts w:cstheme="minorHAnsi"/>
+        </w:rPr>
+        <w:t xml:space="preserve"> </w:t>
+      </w:r>
+      <w:r>
+        <w:rPr>
+          <w:rFonts w:cstheme="minorHAnsi"/>
+        </w:rPr>
+        <w:t xml:space="preserve">the number of </w:t>
+      </w:r>
+      <w:r>
+        <w:rPr>
+          <w:rFonts w:cstheme="minorHAnsi"/>
+        </w:rPr>
+        <w:t xml:space="preserve">active jobs that started from </w:t>
+      </w:r>
+      <w:r>
+        <w:rPr>
+          <w:rFonts w:cstheme="minorHAnsi"/>
+        </w:rPr>
+        <w:t>the North side of the city</w:t>
+      </w:r>
+      <w:r>
+        <w:rPr>
+          <w:rFonts w:cstheme="minorHAnsi"/>
+        </w:rPr>
+        <w:t xml:space="preserve"> (for example). Your task in the assignment is to develop a basic simulator that will allow </w:t>
+      </w:r>
+      <w:r>
+        <w:rPr>
+          <w:rFonts w:cstheme="minorHAnsi"/>
+        </w:rPr>
         <w:t>Nüber</w:t>
       </w:r>
+      <w:r>
+        <w:rPr>
+          <w:rFonts w:cstheme="minorHAnsi"/>
+        </w:rPr>
+        <w:t xml:space="preserve"> to evaluate the impact of these regulations, based on different numbers for the caps – evaluating the impact of a limit of 10 vs 1,000, for example. </w:t>
+      </w:r>
+    </w:p>
+    <w:p>
+      <w:pPr>
+        <w:rPr>
+          <w:rFonts w:cstheme="minorHAnsi"/>
+        </w:rPr>
+      </w:pPr>
+      <w:r>
+        <w:rPr>
+          <w:rFonts w:cstheme="minorHAnsi"/>
+        </w:rPr>
+        <w:t xml:space="preserve">You have been given some skeleton code with this specification. </w:t>
+      </w:r>
+      <w:r>
+        <w:rPr>
+          <w:rFonts w:cstheme="minorHAnsi"/>
+        </w:rPr>
+        <w:t xml:space="preserve">Nothing should be </w:t>
+      </w:r>
+      <w:r>
+        <w:rPr>
+          <w:rFonts w:cstheme="minorHAnsi"/>
+        </w:rPr>
+        <w:t>added/removed</w:t>
+      </w:r>
+      <w:r>
+        <w:rPr>
+          <w:rFonts w:cstheme="minorHAnsi"/>
+        </w:rPr>
+        <w:t xml:space="preserve"> in the </w:t>
+      </w:r>
+      <w:proofErr w:type="spellStart"/>
+      <w:r>
+        <w:rPr>
+          <w:rFonts w:cstheme="minorHAnsi"/>
+        </w:rPr>
+        <w:t>AssignmentDriver</w:t>
+      </w:r>
       <w:proofErr w:type="spellEnd"/>
       <w:r>
         <w:rPr>
           <w:rFonts w:cstheme="minorHAnsi"/>
         </w:rPr>
-        <w:t xml:space="preserve"> (pronounced N</w:t>
+        <w:t xml:space="preserve"> class</w:t>
       </w:r>
       <w:r>
         <w:rPr>
           <w:rFonts w:cstheme="minorHAnsi"/>
         </w:rPr>
-        <w:t>oob</w:t>
-      </w:r>
-      <w:r>
-        <w:t>-er)</w:t>
-      </w:r>
-      <w:r>
-        <w:t>, an</w:t>
-      </w:r>
-      <w:r>
-        <w:t xml:space="preserve"> </w:t>
-      </w:r>
-      <w:proofErr w:type="spellStart"/>
-      <w:r>
-        <w:t>Über</w:t>
-      </w:r>
-      <w:proofErr w:type="spellEnd"/>
-      <w:r>
-        <w:rPr>
-          <w:rStyle w:val="FootnoteReference"/>
-        </w:rPr>
-        <w:footnoteReference w:id="1"/>
-      </w:r>
-      <w:r>
-        <w:t xml:space="preserve"> clone</w:t>
-      </w:r>
-      <w:r>
-        <w:t>, to evaluate the impact of new government regulations that have come into effect</w:t>
-      </w:r>
+        <w:t xml:space="preserve">, this class should run properly when you have a fully working solution. </w:t>
+      </w:r>
+      <w:proofErr w:type="gramStart"/>
       <w:r>
         <w:rPr>
           <w:rFonts w:cstheme="minorHAnsi"/>
         </w:rPr>
-        <w:t xml:space="preserve">. </w:t>
-      </w:r>
+        <w:t>In order to</w:t>
+      </w:r>
+      <w:proofErr w:type="gramEnd"/>
       <w:r>
         <w:rPr>
           <w:rFonts w:cstheme="minorHAnsi"/>
         </w:rPr>
-        <w:t xml:space="preserve">New government rules </w:t>
-      </w:r>
-      <w:r>
-        <w:rPr>
-          <w:rFonts w:cstheme="minorHAnsi"/>
-        </w:rPr>
-        <w:t xml:space="preserve">are </w:t>
-      </w:r>
-      <w:r>
-        <w:rPr>
-          <w:rFonts w:cstheme="minorHAnsi"/>
-        </w:rPr>
-        <w:t xml:space="preserve">dictating how many drivers may be active in each area of the city for picking up customers. Whilst there can be an </w:t>
-      </w:r>
-      <w:r>
-        <w:rPr>
-          <w:rFonts w:cstheme="minorHAnsi"/>
-        </w:rPr>
-        <w:t>almost unlimited</w:t>
-      </w:r>
-      <w:r>
-        <w:rPr>
-          <w:rFonts w:cstheme="minorHAnsi"/>
-        </w:rPr>
-        <w:t xml:space="preserve"> number of drivers ready to drive</w:t>
-      </w:r>
-      <w:r>
-        <w:rPr>
-          <w:rFonts w:cstheme="minorHAnsi"/>
-        </w:rPr>
-        <w:t xml:space="preserve"> (999)</w:t>
-      </w:r>
-      <w:r>
-        <w:rPr>
-          <w:rFonts w:cstheme="minorHAnsi"/>
-        </w:rPr>
-        <w:t xml:space="preserve">, there </w:t>
-      </w:r>
-      <w:r>
-        <w:rPr>
-          <w:rFonts w:cstheme="minorHAnsi"/>
-        </w:rPr>
-        <w:t>is</w:t>
-      </w:r>
-      <w:r>
-        <w:rPr>
-          <w:rFonts w:cstheme="minorHAnsi"/>
-        </w:rPr>
-        <w:t xml:space="preserve"> a cap o</w:t>
-      </w:r>
-      <w:r>
-        <w:rPr>
-          <w:rFonts w:cstheme="minorHAnsi"/>
-        </w:rPr>
-        <w:t>n</w:t>
-      </w:r>
-      <w:r>
-        <w:rPr>
-          <w:rFonts w:cstheme="minorHAnsi"/>
-        </w:rPr>
-        <w:t xml:space="preserve"> </w:t>
-      </w:r>
-      <w:r>
-        <w:rPr>
-          <w:rFonts w:cstheme="minorHAnsi"/>
-        </w:rPr>
-        <w:t xml:space="preserve">the number of </w:t>
-      </w:r>
-      <w:r>
-        <w:rPr>
-          <w:rFonts w:cstheme="minorHAnsi"/>
-        </w:rPr>
-        <w:t xml:space="preserve">active jobs that started from </w:t>
-      </w:r>
-      <w:r>
-        <w:rPr>
-          <w:rFonts w:cstheme="minorHAnsi"/>
-        </w:rPr>
-        <w:t>the North side of the city</w:t>
-      </w:r>
-      <w:r>
-        <w:rPr>
-          <w:rFonts w:cstheme="minorHAnsi"/>
-        </w:rPr>
-        <w:t xml:space="preserve"> (for example). Your task in the assignment is to develop a basic simulator that will allow </w:t>
-      </w:r>
-      <w:proofErr w:type="spellStart"/>
-      <w:r>
-        <w:rPr>
-          <w:rFonts w:cstheme="minorHAnsi"/>
-        </w:rPr>
-        <w:t>Nüber</w:t>
-      </w:r>
-      <w:proofErr w:type="spellEnd"/>
-      <w:r>
-        <w:rPr>
-          <w:rFonts w:cstheme="minorHAnsi"/>
-        </w:rPr>
-        <w:t xml:space="preserve"> to evaluate the impact of these regulations, based on different numbers for the caps – evaluating the impact of a limit of 10 vs 1,000, for example. </w:t>
-      </w:r>
-    </w:p>
-    <w:p>
-      <w:pPr>
-        <w:rPr>
-          <w:rFonts w:cstheme="minorHAnsi"/>
-        </w:rPr>
-      </w:pPr>
-      <w:r>
-        <w:rPr>
-          <w:rFonts w:cstheme="minorHAnsi"/>
-        </w:rPr>
-        <w:t xml:space="preserve">You have been given some skeleton code with this specification. </w:t>
-      </w:r>
-      <w:r>
-        <w:rPr>
-          <w:rFonts w:cstheme="minorHAnsi"/>
-        </w:rPr>
-        <w:t xml:space="preserve">Nothing should be </w:t>
-      </w:r>
-      <w:r>
-        <w:rPr>
-          <w:rFonts w:cstheme="minorHAnsi"/>
-        </w:rPr>
-        <w:t>added/removed</w:t>
-      </w:r>
-      <w:r>
-        <w:rPr>
-          <w:rFonts w:cstheme="minorHAnsi"/>
-        </w:rPr>
-        <w:t xml:space="preserve"> in the </w:t>
-      </w:r>
-      <w:proofErr w:type="spellStart"/>
-      <w:r>
-        <w:rPr>
-          <w:rFonts w:cstheme="minorHAnsi"/>
-        </w:rPr>
-        <w:t>AssignmentDriver</w:t>
-      </w:r>
-      <w:proofErr w:type="spellEnd"/>
-      <w:r>
-        <w:rPr>
-          <w:rFonts w:cstheme="minorHAnsi"/>
-        </w:rPr>
-        <w:t xml:space="preserve"> class</w:t>
-      </w:r>
-      <w:r>
-        <w:rPr>
-          <w:rFonts w:cstheme="minorHAnsi"/>
-        </w:rPr>
-        <w:t xml:space="preserve">, this class should run properly when you have a fully working solution. </w:t>
-      </w:r>
-      <w:r>
-        <w:rPr>
-          <w:rFonts w:cstheme="minorHAnsi"/>
-        </w:rPr>
-        <w:t>In order to test your code, you can comment out certain parts of this class to try and ensure you are building the individual classes correctly.</w:t>
+        <w:t xml:space="preserve"> test your code, you can comment out certain parts of this class to try and ensure you are building the individual classes correctly.</w:t>
       </w:r>
     </w:p>
     <w:p>
@@ -2054,7 +2052,25 @@
           <w:b/>
           <w:bCs/>
         </w:rPr>
-        <w:t xml:space="preserve"> and the main() function return</w:t>
+        <w:t xml:space="preserve"> and the </w:t>
+      </w:r>
+      <w:proofErr w:type="gramStart"/>
+      <w:r>
+        <w:rPr>
+          <w:rFonts w:cstheme="minorHAnsi"/>
+          <w:b/>
+          <w:bCs/>
+        </w:rPr>
+        <w:t>main(</w:t>
+      </w:r>
+      <w:proofErr w:type="gramEnd"/>
+      <w:r>
+        <w:rPr>
+          <w:rFonts w:cstheme="minorHAnsi"/>
+          <w:b/>
+          <w:bCs/>
+        </w:rPr>
+        <w:t>) function return</w:t>
       </w:r>
       <w:r>
         <w:rPr>
@@ -2100,7 +2116,15 @@
     </w:p>
     <w:p>
       <w:r>
-        <w:t xml:space="preserve">Whilst the assignment has a number of different classes, your task is to implement the </w:t>
+        <w:t xml:space="preserve">Whilst the assignment has </w:t>
+      </w:r>
+      <w:proofErr w:type="gramStart"/>
+      <w:r>
+        <w:t>a number of</w:t>
+      </w:r>
+      <w:proofErr w:type="gramEnd"/>
+      <w:r>
+        <w:t xml:space="preserve"> different classes, your task is to implement the </w:t>
       </w:r>
       <w:r>
         <w:t>following</w:t>
@@ -2179,10 +2203,26 @@
     </w:p>
     <w:p>
       <w:r>
-        <w:t>This class is your “main” class that starts the program. No logic should be present in this class, rather it creates a number of “Simulation” objects to run different scenarios.</w:t>
-      </w:r>
-      <w:r>
-        <w:t xml:space="preserve"> You can uncomment later parts of the main() function as you get further through the assignment</w:t>
+        <w:t xml:space="preserve">This class is your “main” class that starts the program. No logic should be present in this class, rather it creates </w:t>
+      </w:r>
+      <w:proofErr w:type="gramStart"/>
+      <w:r>
+        <w:t>a number of</w:t>
+      </w:r>
+      <w:proofErr w:type="gramEnd"/>
+      <w:r>
+        <w:t xml:space="preserve"> “Simulation” objects to run different scenarios.</w:t>
+      </w:r>
+      <w:r>
+        <w:t xml:space="preserve"> You can uncomment later parts of the </w:t>
+      </w:r>
+      <w:proofErr w:type="gramStart"/>
+      <w:r>
+        <w:t>main(</w:t>
+      </w:r>
+      <w:proofErr w:type="gramEnd"/>
+      <w:r>
+        <w:t>) function as you get further through the assignment</w:t>
       </w:r>
       <w:r>
         <w:t>.</w:t>
@@ -2227,10 +2267,12 @@
         <w:t xml:space="preserve">, both of which are set by </w:t>
       </w:r>
       <w:proofErr w:type="spellStart"/>
+      <w:proofErr w:type="gramStart"/>
       <w:r>
         <w:t>it’s</w:t>
       </w:r>
       <w:proofErr w:type="spellEnd"/>
+      <w:proofErr w:type="gramEnd"/>
       <w:r>
         <w:t xml:space="preserve"> constructor.</w:t>
       </w:r>
@@ -2255,12 +2297,17 @@
         <w:t xml:space="preserve"> a static function called </w:t>
       </w:r>
       <w:proofErr w:type="spellStart"/>
+      <w:proofErr w:type="gramStart"/>
       <w:r>
         <w:t>getRandomName</w:t>
       </w:r>
       <w:proofErr w:type="spellEnd"/>
       <w:r>
-        <w:t>() that returns a name from the list of SAMPLE_NAMES, sequentially from the first index, so the first time it’s called it will return Bryan, then Olivia, etc. If it hits the end of the array, it should return to the start</w:t>
+        <w:t>(</w:t>
+      </w:r>
+      <w:proofErr w:type="gramEnd"/>
+      <w:r>
+        <w:t>) that returns a name from the list of SAMPLE_NAMES, sequentially from the first index, so the first time it’s called it will return Bryan, then Olivia, etc. If it hits the end of the array, it should return to the start</w:t>
       </w:r>
       <w:r>
         <w:t xml:space="preserve"> of the array.</w:t>
@@ -2304,12 +2351,17 @@
         <w:t xml:space="preserve">, and provides a function called </w:t>
       </w:r>
       <w:proofErr w:type="spellStart"/>
+      <w:proofErr w:type="gramStart"/>
       <w:r>
         <w:t>getTravelTime</w:t>
       </w:r>
       <w:proofErr w:type="spellEnd"/>
       <w:r>
-        <w:t>(), that returns a number between 0-</w:t>
+        <w:t>(</w:t>
+      </w:r>
+      <w:proofErr w:type="gramEnd"/>
+      <w:r>
+        <w:t>), that returns a number between 0-</w:t>
       </w:r>
       <w:r>
         <w:t>maxDelay</w:t>
@@ -2367,12 +2419,17 @@
         <w:t xml:space="preserve"> that takes in a Passenger as an argument, stores it into a private variable, and then sleeps the current thread for a delay between 0-maxDelay milliseconds. The class has another function </w:t>
       </w:r>
       <w:proofErr w:type="spellStart"/>
+      <w:proofErr w:type="gramStart"/>
       <w:r>
         <w:t>driveToDestination</w:t>
       </w:r>
       <w:proofErr w:type="spellEnd"/>
       <w:r>
-        <w:t xml:space="preserve">(), that </w:t>
+        <w:t>(</w:t>
+      </w:r>
+      <w:proofErr w:type="gramEnd"/>
+      <w:r>
+        <w:t xml:space="preserve">), that </w:t>
       </w:r>
       <w:r>
         <w:t xml:space="preserve">sleeps the current thread for a delay based on the current passenger’s </w:t>
@@ -2425,12 +2482,17 @@
         <w:t xml:space="preserve">It also has a variable, set by its constructor, for whether the </w:t>
       </w:r>
       <w:proofErr w:type="spellStart"/>
+      <w:proofErr w:type="gramStart"/>
       <w:r>
         <w:t>reportEvent</w:t>
       </w:r>
       <w:proofErr w:type="spellEnd"/>
       <w:r>
-        <w:t>() function prints information out to the console. You can use this function to print out debugging information</w:t>
+        <w:t>(</w:t>
+      </w:r>
+      <w:proofErr w:type="gramEnd"/>
+      <w:r>
+        <w:t>) function prints information out to the console. You can use this function to print out debugging information</w:t>
       </w:r>
       <w:r>
         <w:t xml:space="preserve"> if required</w:t>
@@ -2450,12 +2512,17 @@
         <w:t xml:space="preserve"> using </w:t>
       </w:r>
       <w:proofErr w:type="spellStart"/>
+      <w:proofErr w:type="gramStart"/>
       <w:r>
         <w:t>bookPassenger</w:t>
       </w:r>
       <w:proofErr w:type="spellEnd"/>
       <w:r>
-        <w:t>()</w:t>
+        <w:t>(</w:t>
+      </w:r>
+      <w:proofErr w:type="gramEnd"/>
+      <w:r>
+        <w:t>)</w:t>
       </w:r>
       <w:r>
         <w:t xml:space="preserve">, dispatch is also told which region the job is in. Dispatch then needs to get that </w:t>
@@ -2484,12 +2551,17 @@
         <w:t xml:space="preserve"> using the region’s </w:t>
       </w:r>
       <w:proofErr w:type="spellStart"/>
+      <w:proofErr w:type="gramStart"/>
       <w:r>
         <w:t>bookPassenger</w:t>
       </w:r>
       <w:proofErr w:type="spellEnd"/>
       <w:r>
-        <w:t>() function</w:t>
+        <w:t>(</w:t>
+      </w:r>
+      <w:proofErr w:type="gramEnd"/>
+      <w:r>
+        <w:t>) function</w:t>
       </w:r>
       <w:r>
         <w:t>.</w:t>
@@ -2529,7 +2601,15 @@
     </w:p>
     <w:p>
       <w:r>
-        <w:t>Dispatch controls a number of different geographical regions, e.g. one for North</w:t>
+        <w:t xml:space="preserve">Dispatch controls </w:t>
+      </w:r>
+      <w:proofErr w:type="gramStart"/>
+      <w:r>
+        <w:t>a number of</w:t>
+      </w:r>
+      <w:proofErr w:type="gramEnd"/>
+      <w:r>
+        <w:t xml:space="preserve"> different geographical regions, e.g. one for North</w:t>
       </w:r>
       <w:r>
         <w:t xml:space="preserve"> and</w:t>
@@ -2613,10 +2693,18 @@
         <w:t>When a region is asked to</w:t>
       </w:r>
       <w:r>
-        <w:t xml:space="preserve"> book a passenger by dispatch, it creates a new Booking object</w:t>
-      </w:r>
-      <w:r>
-        <w:t xml:space="preserve">, and adds </w:t>
+        <w:t xml:space="preserve"> book a passenger by dispatch, it creates a new Booking </w:t>
+      </w:r>
+      <w:proofErr w:type="gramStart"/>
+      <w:r>
+        <w:t>object</w:t>
+      </w:r>
+      <w:r>
+        <w:t>, and</w:t>
+      </w:r>
+      <w:proofErr w:type="gramEnd"/>
+      <w:r>
+        <w:t xml:space="preserve"> adds </w:t>
       </w:r>
       <w:r>
         <w:t>the booking read</w:t>
@@ -2685,10 +2773,12 @@
         <w:t xml:space="preserve"> has no available spots in </w:t>
       </w:r>
       <w:proofErr w:type="spellStart"/>
+      <w:proofErr w:type="gramStart"/>
       <w:r>
         <w:t>it’s</w:t>
       </w:r>
       <w:proofErr w:type="spellEnd"/>
+      <w:proofErr w:type="gramEnd"/>
       <w:r>
         <w:t xml:space="preserve"> booking pool, or no drivers are available from Dispatch). At </w:t>
       </w:r>
@@ -2712,11 +2802,16 @@
       <w:r>
         <w:t xml:space="preserve"> (has free spot</w:t>
       </w:r>
+      <w:proofErr w:type="gramStart"/>
       <w:r>
         <w:t>)</w:t>
       </w:r>
       <w:r>
-        <w:t xml:space="preserve">, and calls the </w:t>
+        <w:t>, and</w:t>
+      </w:r>
+      <w:proofErr w:type="gramEnd"/>
+      <w:r>
+        <w:t xml:space="preserve"> calls the </w:t>
       </w:r>
       <w:proofErr w:type="spellStart"/>
       <w:r>
@@ -2771,7 +2866,15 @@
     </w:p>
     <w:p>
       <w:r>
-        <w:t>Simulation allows us to easily complete a trial run of the new government policies in a single function call, passing a number of different options for driver and passenger count, maximum timeouts, max bookings per region, etc. The simulation objects allow you to easily run multiple different configurations to both test your code, but more importantly, to evaluate the impact of the new regulations!</w:t>
+        <w:t xml:space="preserve">Simulation allows us to easily complete a trial run of the new government policies in a single function call, passing </w:t>
+      </w:r>
+      <w:proofErr w:type="gramStart"/>
+      <w:r>
+        <w:t>a number of</w:t>
+      </w:r>
+      <w:proofErr w:type="gramEnd"/>
+      <w:r>
+        <w:t xml:space="preserve"> different options for driver and passenger count, maximum timeouts, max bookings per region, etc. The simulation objects allow you to easily run multiple different configurations to both test your code, but more importantly, to evaluate the impact of the new regulations!</w:t>
       </w:r>
       <w:r>
         <w:t xml:space="preserve"> </w:t>
@@ -2832,7 +2935,15 @@
         <w:t>You will need to add instance variables to some classes, as well as change the base class of certain class(es) based on your solution.</w:t>
       </w:r>
       <w:r>
-        <w:t xml:space="preserve"> As long as your solution runs </w:t>
+        <w:t xml:space="preserve"> </w:t>
+      </w:r>
+      <w:proofErr w:type="gramStart"/>
+      <w:r>
+        <w:t>As long as</w:t>
+      </w:r>
+      <w:proofErr w:type="gramEnd"/>
+      <w:r>
+        <w:t xml:space="preserve"> your solution runs </w:t>
       </w:r>
       <w:r>
         <w:rPr>
@@ -2898,7 +3009,15 @@
         <w:t>high-level</w:t>
       </w:r>
       <w:r>
-        <w:t xml:space="preserve"> system sequence diagram for a passenger’s booking, as well as a high level view of how the different classes are encapsulated within each other.</w:t>
+        <w:t xml:space="preserve"> system sequence diagram for a passenger’s booking, as well as a </w:t>
+      </w:r>
+      <w:proofErr w:type="gramStart"/>
+      <w:r>
+        <w:t>high level</w:t>
+      </w:r>
+      <w:proofErr w:type="gramEnd"/>
+      <w:r>
+        <w:t xml:space="preserve"> view of how the different classes are encapsulated within each other.</w:t>
       </w:r>
     </w:p>
     <w:p>
@@ -2965,27 +3084,14 @@
       <w:r>
         <w:t xml:space="preserve">Figure </w:t>
       </w:r>
-      <w:r>
-        <w:fldChar w:fldCharType="begin"/>
-      </w:r>
-      <w:r>
-        <w:instrText xml:space="preserve"> SEQ Figure \* ARABIC </w:instrText>
-      </w:r>
-      <w:r>
-        <w:fldChar w:fldCharType="separate"/>
-      </w:r>
-      <w:r>
-        <w:rPr>
-          <w:noProof/>
-        </w:rPr>
-        <w:t>1</w:t>
-      </w:r>
-      <w:r>
-        <w:rPr>
-          <w:noProof/>
-        </w:rPr>
-        <w:fldChar w:fldCharType="end"/>
-      </w:r>
+      <w:fldSimple w:instr=" SEQ Figure \* ARABIC ">
+        <w:r>
+          <w:rPr>
+            <w:noProof/>
+          </w:rPr>
+          <w:t>1</w:t>
+        </w:r>
+      </w:fldSimple>
       <w:bookmarkEnd w:id="12"/>
       <w:r>
         <w:t xml:space="preserve"> Approximate system sequence diagram for a single booking</w:t>
@@ -3055,27 +3161,14 @@
       <w:r>
         <w:t xml:space="preserve">Figure </w:t>
       </w:r>
-      <w:r>
-        <w:fldChar w:fldCharType="begin"/>
-      </w:r>
-      <w:r>
-        <w:instrText xml:space="preserve"> SEQ Figure \* ARABIC </w:instrText>
-      </w:r>
-      <w:r>
-        <w:fldChar w:fldCharType="separate"/>
-      </w:r>
-      <w:r>
-        <w:rPr>
-          <w:noProof/>
-        </w:rPr>
-        <w:t>2</w:t>
-      </w:r>
-      <w:r>
-        <w:rPr>
-          <w:noProof/>
-        </w:rPr>
-        <w:fldChar w:fldCharType="end"/>
-      </w:r>
+      <w:fldSimple w:instr=" SEQ Figure \* ARABIC ">
+        <w:r>
+          <w:rPr>
+            <w:noProof/>
+          </w:rPr>
+          <w:t>2</w:t>
+        </w:r>
+      </w:fldSimple>
       <w:bookmarkEnd w:id="13"/>
       <w:r>
         <w:t xml:space="preserve"> High level conceptual diagram showing how objects are encapsulated within others</w:t>
@@ -3180,10 +3273,12 @@
         <w:t xml:space="preserve">You MUST commit your code at regular intervals. This will teach you to commit your code as you get things working. What you commit doesn’t have to be perfect, and you can refine your code later on, but it is important to commit your work as you go so that you have snapshots showing </w:t>
       </w:r>
       <w:proofErr w:type="spellStart"/>
+      <w:proofErr w:type="gramStart"/>
       <w:r>
         <w:t>it’s</w:t>
       </w:r>
       <w:proofErr w:type="spellEnd"/>
+      <w:proofErr w:type="gramEnd"/>
       <w:r>
         <w:t xml:space="preserve"> development over time, and your trial-and-error as you learn and improve on it.</w:t>
       </w:r>
@@ -3849,7 +3944,15 @@
         </w:numPr>
       </w:pPr>
       <w:r>
-        <w:t>Part of this assignment is to examine the provided skeleton and identify how it’s designed and how your solution can fit within that structure. As long as your solution fits within the provided framework, it is a valid solution</w:t>
+        <w:t xml:space="preserve">Part of this assignment is to examine the provided skeleton and identify how it’s designed and how your solution can fit within that structure. </w:t>
+      </w:r>
+      <w:proofErr w:type="gramStart"/>
+      <w:r>
+        <w:t>As long as</w:t>
+      </w:r>
+      <w:proofErr w:type="gramEnd"/>
+      <w:r>
+        <w:t xml:space="preserve"> your solution fits within the provided framework, it is a valid solution</w:t>
       </w:r>
       <w:r>
         <w:t>. H</w:t>
@@ -3942,7 +4045,15 @@
         </w:numPr>
       </w:pPr>
       <w:r>
-        <w:t xml:space="preserve">Please add your own test code, or comment our sections of the existing driver. Our own driver will be used for </w:t>
+        <w:t xml:space="preserve">Please add your own test </w:t>
+      </w:r>
+      <w:proofErr w:type="gramStart"/>
+      <w:r>
+        <w:t>code, or</w:t>
+      </w:r>
+      <w:proofErr w:type="gramEnd"/>
+      <w:r>
+        <w:t xml:space="preserve"> comment our sections of the existing driver. Our own driver will be used for </w:t>
       </w:r>
       <w:r>
         <w:t>final marking, so your code must work with that</w:t>
@@ -3973,12 +4084,17 @@
         <w:t xml:space="preserve">. Future objects can return a failed result, and still return true for the </w:t>
       </w:r>
       <w:proofErr w:type="spellStart"/>
+      <w:proofErr w:type="gramStart"/>
       <w:r>
         <w:t>isDone</w:t>
       </w:r>
       <w:proofErr w:type="spellEnd"/>
       <w:r>
-        <w:t>() function.</w:t>
+        <w:t>(</w:t>
+      </w:r>
+      <w:proofErr w:type="gramEnd"/>
+      <w:r>
+        <w:t>) function.</w:t>
       </w:r>
     </w:p>
     <w:p>
@@ -4074,7 +4190,15 @@
         <w:t xml:space="preserve">Make sure you only have </w:t>
       </w:r>
       <w:r>
-        <w:t>one instance of the program running. One of the problems with threading is that if you’re not careful, you might think your program is finished running, but it’s actually still running in the background. If you go into the Window menu &gt; Perspective &gt; Open Perspective &gt; Debug (</w:t>
+        <w:t xml:space="preserve">one instance of the program running. One of the problems with threading is that if you’re not careful, you might think your program is finished running, but it’s </w:t>
+      </w:r>
+      <w:proofErr w:type="gramStart"/>
+      <w:r>
+        <w:t>actually still</w:t>
+      </w:r>
+      <w:proofErr w:type="gramEnd"/>
+      <w:r>
+        <w:t xml:space="preserve"> running in the background. If you go into the Window menu &gt; Perspective &gt; Open Perspective &gt; Debug (</w:t>
       </w:r>
       <w:r>
         <w:fldChar w:fldCharType="begin"/>
@@ -4187,27 +4311,14 @@
       <w:r>
         <w:t xml:space="preserve">Figure </w:t>
       </w:r>
-      <w:r>
-        <w:fldChar w:fldCharType="begin"/>
-      </w:r>
-      <w:r>
-        <w:instrText xml:space="preserve"> SEQ Figure \* ARABIC </w:instrText>
-      </w:r>
-      <w:r>
-        <w:fldChar w:fldCharType="separate"/>
-      </w:r>
-      <w:r>
-        <w:rPr>
-          <w:noProof/>
-        </w:rPr>
-        <w:t>3</w:t>
-      </w:r>
-      <w:r>
-        <w:rPr>
-          <w:noProof/>
-        </w:rPr>
-        <w:fldChar w:fldCharType="end"/>
-      </w:r>
+      <w:fldSimple w:instr=" SEQ Figure \* ARABIC ">
+        <w:r>
+          <w:rPr>
+            <w:noProof/>
+          </w:rPr>
+          <w:t>3</w:t>
+        </w:r>
+      </w:fldSimple>
       <w:bookmarkEnd w:id="18"/>
       <w:r>
         <w:t xml:space="preserve"> Opening the Debug perspective</w:t>
@@ -4267,27 +4378,14 @@
       <w:r>
         <w:t xml:space="preserve">Figure </w:t>
       </w:r>
-      <w:r>
-        <w:fldChar w:fldCharType="begin"/>
-      </w:r>
-      <w:r>
-        <w:instrText xml:space="preserve"> SEQ Figure \* ARABIC </w:instrText>
-      </w:r>
-      <w:r>
-        <w:fldChar w:fldCharType="separate"/>
-      </w:r>
-      <w:r>
-        <w:rPr>
-          <w:noProof/>
-        </w:rPr>
-        <w:t>4</w:t>
-      </w:r>
-      <w:r>
-        <w:rPr>
-          <w:noProof/>
-        </w:rPr>
-        <w:fldChar w:fldCharType="end"/>
-      </w:r>
+      <w:fldSimple w:instr=" SEQ Figure \* ARABIC ">
+        <w:r>
+          <w:rPr>
+            <w:noProof/>
+          </w:rPr>
+          <w:t>4</w:t>
+        </w:r>
+      </w:fldSimple>
       <w:bookmarkEnd w:id="19"/>
       <w:r>
         <w:t xml:space="preserve"> Viewing all the threads for the current debug run of the program</w:t>
@@ -4453,7 +4551,23 @@
           <w:b/>
           <w:bCs/>
         </w:rPr>
-        <w:t>y, including the .git folder that has your repository information in it</w:t>
+        <w:t xml:space="preserve">y, including </w:t>
+      </w:r>
+      <w:proofErr w:type="gramStart"/>
+      <w:r>
+        <w:rPr>
+          <w:b/>
+          <w:bCs/>
+        </w:rPr>
+        <w:t>the .git</w:t>
+      </w:r>
+      <w:proofErr w:type="gramEnd"/>
+      <w:r>
+        <w:rPr>
+          <w:b/>
+          <w:bCs/>
+        </w:rPr>
+        <w:t xml:space="preserve"> folder that has your repository information in it</w:t>
       </w:r>
       <w:r>
         <w:t xml:space="preserve">. You do not need to submit any other folders or files. </w:t>
@@ -4627,23 +4741,25 @@
           <w:bCs/>
           <w:u w:val="single"/>
         </w:rPr>
-        <w:t xml:space="preserve">Your progress on the assignment will be taken into account should you request any </w:t>
-      </w:r>
+        <w:t xml:space="preserve">Your progress on the assignment will be </w:t>
+      </w:r>
+      <w:proofErr w:type="gramStart"/>
       <w:r>
         <w:rPr>
           <w:b/>
           <w:bCs/>
           <w:u w:val="single"/>
         </w:rPr>
-        <w:t>last-minute</w:t>
-      </w:r>
+        <w:t>taken into account</w:t>
+      </w:r>
+      <w:proofErr w:type="gramEnd"/>
       <w:r>
         <w:rPr>
           <w:b/>
           <w:bCs/>
           <w:u w:val="single"/>
         </w:rPr>
-        <w:t xml:space="preserve"> extensions</w:t>
+        <w:t xml:space="preserve"> should you request any </w:t>
       </w:r>
       <w:r>
         <w:rPr>
@@ -4651,7 +4767,7 @@
           <w:bCs/>
           <w:u w:val="single"/>
         </w:rPr>
-        <w:t>.</w:t>
+        <w:t>last-minute</w:t>
       </w:r>
       <w:r>
         <w:rPr>
@@ -4659,6 +4775,22 @@
           <w:bCs/>
           <w:u w:val="single"/>
         </w:rPr>
+        <w:t xml:space="preserve"> extensions</w:t>
+      </w:r>
+      <w:r>
+        <w:rPr>
+          <w:b/>
+          <w:bCs/>
+          <w:u w:val="single"/>
+        </w:rPr>
+        <w:t>.</w:t>
+      </w:r>
+      <w:r>
+        <w:rPr>
+          <w:b/>
+          <w:bCs/>
+          <w:u w:val="single"/>
+        </w:rPr>
         <w:br w:type="page"/>
       </w:r>
     </w:p>
@@ -4721,6 +4853,7 @@
         </w:rPr>
         <w:t xml:space="preserve">a </w:t>
       </w:r>
+      <w:proofErr w:type="gramStart"/>
       <w:r>
         <w:rPr>
           <w:b/>
@@ -4740,70 +4873,78 @@
           <w:b/>
           <w:bCs/>
         </w:rPr>
-        <w:t xml:space="preserve"> of your work as it progresses can help show it is your own thoughts that have developed over time.</w:t>
-      </w:r>
-    </w:p>
-    <w:p>
-      <w:r>
-        <w:t>Plagiarism and academic integrity checks will be run on submissions, so please ensure that your submission is your own.</w:t>
-      </w:r>
-      <w:r>
-        <w:t xml:space="preserve"> At the end of the day, academic integrity will impact you the most</w:t>
-      </w:r>
-      <w:r>
-        <w:t xml:space="preserve"> if you finish your degree without the knowledge and skills that you claim to have</w:t>
-      </w:r>
-      <w:r>
-        <w:t xml:space="preserve"> </w:t>
-      </w:r>
-      <w:r>
-        <w:t>demonstrated</w:t>
-      </w:r>
-      <w:r>
-        <w:t>.</w:t>
-      </w:r>
-    </w:p>
-    <w:p>
-      <w:r>
-        <w:t xml:space="preserve">We are seeing significant increases in academic integrity issues and cheating in general, so we are </w:t>
-      </w:r>
-      <w:r>
-        <w:t xml:space="preserve">monitoring both submissions and the general interwebs for cheating. </w:t>
-      </w:r>
-      <w:r>
-        <w:t>We have caught students posting anonymously on online forums prior and identified them, so please don’t take the risk.</w:t>
-      </w:r>
-    </w:p>
-    <w:p>
-      <w:pPr>
+        <w:t xml:space="preserve"> of your work</w:t>
+      </w:r>
+      <w:proofErr w:type="gramEnd"/>
+      <w:r>
         <w:rPr>
           <w:b/>
           <w:bCs/>
         </w:rPr>
-      </w:pPr>
-      <w:r>
-        <w:t xml:space="preserve">If you are unsure about whether you can use something, or how to reference something, please contact a staff member and we can advise. </w:t>
-      </w:r>
-      <w:r>
+        <w:t xml:space="preserve"> as it progresses can help show it is your own thoughts that have developed over time.</w:t>
+      </w:r>
+    </w:p>
+    <w:p>
+      <w:r>
+        <w:t>Plagiarism and academic integrity checks will be run on submissions, so please ensure that your submission is your own.</w:t>
+      </w:r>
+      <w:r>
+        <w:t xml:space="preserve"> At the end of the day, academic integrity will impact you the most</w:t>
+      </w:r>
+      <w:r>
+        <w:t xml:space="preserve"> if you finish your degree without the knowledge and skills that you claim to have</w:t>
+      </w:r>
+      <w:r>
+        <w:t xml:space="preserve"> </w:t>
+      </w:r>
+      <w:r>
+        <w:t>demonstrated</w:t>
+      </w:r>
+      <w:r>
+        <w:t>.</w:t>
+      </w:r>
+    </w:p>
+    <w:p>
+      <w:r>
+        <w:t xml:space="preserve">We are seeing significant increases in academic integrity issues and cheating in general, so we are </w:t>
+      </w:r>
+      <w:r>
+        <w:t xml:space="preserve">monitoring both submissions and the general interwebs for cheating. </w:t>
+      </w:r>
+      <w:r>
+        <w:t>We have caught students posting anonymously on online forums prior and identified them, so please don’t take the risk.</w:t>
+      </w:r>
+    </w:p>
+    <w:p>
+      <w:pPr>
         <w:rPr>
           <w:b/>
           <w:bCs/>
         </w:rPr>
-        <w:t>There is no penalty for asking.</w:t>
-      </w:r>
-    </w:p>
-    <w:p>
-      <w:pPr>
+      </w:pPr>
+      <w:r>
+        <w:t xml:space="preserve">If you are unsure about whether you can use something, or how to reference something, please contact a staff member and we can advise. </w:t>
+      </w:r>
+      <w:r>
         <w:rPr>
           <w:b/>
           <w:bCs/>
         </w:rPr>
-      </w:pPr>
-      <w:r>
+        <w:t>There is no penalty for asking.</w:t>
+      </w:r>
+    </w:p>
+    <w:p>
+      <w:pPr>
         <w:rPr>
           <w:b/>
           <w:bCs/>
         </w:rPr>
+      </w:pPr>
+      <w:r>
+        <w:rPr>
+          <w:b/>
+          <w:bCs/>
+        </w:rPr>
         <w:br w:type="page"/>
       </w:r>
     </w:p>
@@ -4850,7 +4991,21 @@
         <w:rPr>
           <w:rFonts w:ascii="Consolas" w:hAnsi="Consolas"/>
         </w:rPr>
-        <w:t>new Simulation(regions, 5, 10, 1000, true);</w:t>
+        <w:t xml:space="preserve">new </w:t>
+      </w:r>
+      <w:proofErr w:type="gramStart"/>
+      <w:r>
+        <w:rPr>
+          <w:rFonts w:ascii="Consolas" w:hAnsi="Consolas"/>
+        </w:rPr>
+        <w:t>Simulation(</w:t>
+      </w:r>
+      <w:proofErr w:type="gramEnd"/>
+      <w:r>
+        <w:rPr>
+          <w:rFonts w:ascii="Consolas" w:hAnsi="Consolas"/>
+        </w:rPr>
+        <w:t>regions, 5, 10, 1000, true);</w:t>
       </w:r>
     </w:p>
     <w:p>
@@ -5035,14 +5190,25 @@
           <w:szCs w:val="20"/>
         </w:rPr>
       </w:pPr>
-      <w:r>
-        <w:rPr>
-          <w:rFonts w:ascii="Consolas" w:hAnsi="Consolas" w:cs="Consolas"/>
-          <w:color w:val="000000"/>
-          <w:sz w:val="20"/>
-          <w:szCs w:val="20"/>
-        </w:rPr>
-        <w:t>1:null:null: Creating booking</w:t>
+      <w:proofErr w:type="gramStart"/>
+      <w:r>
+        <w:rPr>
+          <w:rFonts w:ascii="Consolas" w:hAnsi="Consolas" w:cs="Consolas"/>
+          <w:color w:val="000000"/>
+          <w:sz w:val="20"/>
+          <w:szCs w:val="20"/>
+        </w:rPr>
+        <w:t>1:null</w:t>
+      </w:r>
+      <w:proofErr w:type="gramEnd"/>
+      <w:r>
+        <w:rPr>
+          <w:rFonts w:ascii="Consolas" w:hAnsi="Consolas" w:cs="Consolas"/>
+          <w:color w:val="000000"/>
+          <w:sz w:val="20"/>
+          <w:szCs w:val="20"/>
+        </w:rPr>
+        <w:t>:null: Creating booking</w:t>
       </w:r>
     </w:p>
     <w:p>
@@ -5057,14 +5223,25 @@
           <w:szCs w:val="20"/>
         </w:rPr>
       </w:pPr>
-      <w:r>
-        <w:rPr>
-          <w:rFonts w:ascii="Consolas" w:hAnsi="Consolas" w:cs="Consolas"/>
-          <w:color w:val="000000"/>
-          <w:sz w:val="20"/>
-          <w:szCs w:val="20"/>
-        </w:rPr>
-        <w:t>2:null:null: Creating booking</w:t>
+      <w:proofErr w:type="gramStart"/>
+      <w:r>
+        <w:rPr>
+          <w:rFonts w:ascii="Consolas" w:hAnsi="Consolas" w:cs="Consolas"/>
+          <w:color w:val="000000"/>
+          <w:sz w:val="20"/>
+          <w:szCs w:val="20"/>
+        </w:rPr>
+        <w:t>2:null</w:t>
+      </w:r>
+      <w:proofErr w:type="gramEnd"/>
+      <w:r>
+        <w:rPr>
+          <w:rFonts w:ascii="Consolas" w:hAnsi="Consolas" w:cs="Consolas"/>
+          <w:color w:val="000000"/>
+          <w:sz w:val="20"/>
+          <w:szCs w:val="20"/>
+        </w:rPr>
+        <w:t>:null: Creating booking</w:t>
       </w:r>
     </w:p>
     <w:p>
@@ -5079,14 +5256,25 @@
           <w:szCs w:val="20"/>
         </w:rPr>
       </w:pPr>
-      <w:r>
-        <w:rPr>
-          <w:rFonts w:ascii="Consolas" w:hAnsi="Consolas" w:cs="Consolas"/>
-          <w:color w:val="000000"/>
-          <w:sz w:val="20"/>
-          <w:szCs w:val="20"/>
-        </w:rPr>
-        <w:t>3:null:null: Creating booking</w:t>
+      <w:proofErr w:type="gramStart"/>
+      <w:r>
+        <w:rPr>
+          <w:rFonts w:ascii="Consolas" w:hAnsi="Consolas" w:cs="Consolas"/>
+          <w:color w:val="000000"/>
+          <w:sz w:val="20"/>
+          <w:szCs w:val="20"/>
+        </w:rPr>
+        <w:t>3:null</w:t>
+      </w:r>
+      <w:proofErr w:type="gramEnd"/>
+      <w:r>
+        <w:rPr>
+          <w:rFonts w:ascii="Consolas" w:hAnsi="Consolas" w:cs="Consolas"/>
+          <w:color w:val="000000"/>
+          <w:sz w:val="20"/>
+          <w:szCs w:val="20"/>
+        </w:rPr>
+        <w:t>:null: Creating booking</w:t>
       </w:r>
     </w:p>
     <w:p>
@@ -5101,14 +5289,25 @@
           <w:szCs w:val="20"/>
         </w:rPr>
       </w:pPr>
-      <w:r>
-        <w:rPr>
-          <w:rFonts w:ascii="Consolas" w:hAnsi="Consolas" w:cs="Consolas"/>
-          <w:color w:val="000000"/>
-          <w:sz w:val="20"/>
-          <w:szCs w:val="20"/>
-        </w:rPr>
-        <w:t>4:null:null: Creating booking</w:t>
+      <w:proofErr w:type="gramStart"/>
+      <w:r>
+        <w:rPr>
+          <w:rFonts w:ascii="Consolas" w:hAnsi="Consolas" w:cs="Consolas"/>
+          <w:color w:val="000000"/>
+          <w:sz w:val="20"/>
+          <w:szCs w:val="20"/>
+        </w:rPr>
+        <w:t>4:null</w:t>
+      </w:r>
+      <w:proofErr w:type="gramEnd"/>
+      <w:r>
+        <w:rPr>
+          <w:rFonts w:ascii="Consolas" w:hAnsi="Consolas" w:cs="Consolas"/>
+          <w:color w:val="000000"/>
+          <w:sz w:val="20"/>
+          <w:szCs w:val="20"/>
+        </w:rPr>
+        <w:t>:null: Creating booking</w:t>
       </w:r>
     </w:p>
     <w:p>
@@ -5123,14 +5322,25 @@
           <w:szCs w:val="20"/>
         </w:rPr>
       </w:pPr>
-      <w:r>
-        <w:rPr>
-          <w:rFonts w:ascii="Consolas" w:hAnsi="Consolas" w:cs="Consolas"/>
-          <w:color w:val="000000"/>
-          <w:sz w:val="20"/>
-          <w:szCs w:val="20"/>
-        </w:rPr>
-        <w:t>1:null:P-Harold: Starting booking, getting driver</w:t>
+      <w:proofErr w:type="gramStart"/>
+      <w:r>
+        <w:rPr>
+          <w:rFonts w:ascii="Consolas" w:hAnsi="Consolas" w:cs="Consolas"/>
+          <w:color w:val="000000"/>
+          <w:sz w:val="20"/>
+          <w:szCs w:val="20"/>
+        </w:rPr>
+        <w:t>1:null</w:t>
+      </w:r>
+      <w:proofErr w:type="gramEnd"/>
+      <w:r>
+        <w:rPr>
+          <w:rFonts w:ascii="Consolas" w:hAnsi="Consolas" w:cs="Consolas"/>
+          <w:color w:val="000000"/>
+          <w:sz w:val="20"/>
+          <w:szCs w:val="20"/>
+        </w:rPr>
+        <w:t>:P-Harold: Starting booking, getting driver</w:t>
       </w:r>
     </w:p>
     <w:p>
@@ -5145,14 +5355,25 @@
           <w:szCs w:val="20"/>
         </w:rPr>
       </w:pPr>
-      <w:r>
-        <w:rPr>
-          <w:rFonts w:ascii="Consolas" w:hAnsi="Consolas" w:cs="Consolas"/>
-          <w:color w:val="000000"/>
-          <w:sz w:val="20"/>
-          <w:szCs w:val="20"/>
-        </w:rPr>
-        <w:t>3:null:P-Jerry: Starting booking, getting driver</w:t>
+      <w:proofErr w:type="gramStart"/>
+      <w:r>
+        <w:rPr>
+          <w:rFonts w:ascii="Consolas" w:hAnsi="Consolas" w:cs="Consolas"/>
+          <w:color w:val="000000"/>
+          <w:sz w:val="20"/>
+          <w:szCs w:val="20"/>
+        </w:rPr>
+        <w:t>3:null</w:t>
+      </w:r>
+      <w:proofErr w:type="gramEnd"/>
+      <w:r>
+        <w:rPr>
+          <w:rFonts w:ascii="Consolas" w:hAnsi="Consolas" w:cs="Consolas"/>
+          <w:color w:val="000000"/>
+          <w:sz w:val="20"/>
+          <w:szCs w:val="20"/>
+        </w:rPr>
+        <w:t>:P-Jerry: Starting booking, getting driver</w:t>
       </w:r>
     </w:p>
     <w:p>
@@ -5167,14 +5388,25 @@
           <w:szCs w:val="20"/>
         </w:rPr>
       </w:pPr>
-      <w:r>
-        <w:rPr>
-          <w:rFonts w:ascii="Consolas" w:hAnsi="Consolas" w:cs="Consolas"/>
-          <w:color w:val="000000"/>
-          <w:sz w:val="20"/>
-          <w:szCs w:val="20"/>
-        </w:rPr>
-        <w:t>5:null:null: Creating booking</w:t>
+      <w:proofErr w:type="gramStart"/>
+      <w:r>
+        <w:rPr>
+          <w:rFonts w:ascii="Consolas" w:hAnsi="Consolas" w:cs="Consolas"/>
+          <w:color w:val="000000"/>
+          <w:sz w:val="20"/>
+          <w:szCs w:val="20"/>
+        </w:rPr>
+        <w:t>5:null</w:t>
+      </w:r>
+      <w:proofErr w:type="gramEnd"/>
+      <w:r>
+        <w:rPr>
+          <w:rFonts w:ascii="Consolas" w:hAnsi="Consolas" w:cs="Consolas"/>
+          <w:color w:val="000000"/>
+          <w:sz w:val="20"/>
+          <w:szCs w:val="20"/>
+        </w:rPr>
+        <w:t>:null: Creating booking</w:t>
       </w:r>
     </w:p>
     <w:p>
@@ -5189,14 +5421,25 @@
           <w:szCs w:val="20"/>
         </w:rPr>
       </w:pPr>
-      <w:r>
-        <w:rPr>
-          <w:rFonts w:ascii="Consolas" w:hAnsi="Consolas" w:cs="Consolas"/>
-          <w:color w:val="000000"/>
-          <w:sz w:val="20"/>
-          <w:szCs w:val="20"/>
-        </w:rPr>
-        <w:t>2:null:P-Isabella: Starting booking, getting driver</w:t>
+      <w:proofErr w:type="gramStart"/>
+      <w:r>
+        <w:rPr>
+          <w:rFonts w:ascii="Consolas" w:hAnsi="Consolas" w:cs="Consolas"/>
+          <w:color w:val="000000"/>
+          <w:sz w:val="20"/>
+          <w:szCs w:val="20"/>
+        </w:rPr>
+        <w:t>2:null</w:t>
+      </w:r>
+      <w:proofErr w:type="gramEnd"/>
+      <w:r>
+        <w:rPr>
+          <w:rFonts w:ascii="Consolas" w:hAnsi="Consolas" w:cs="Consolas"/>
+          <w:color w:val="000000"/>
+          <w:sz w:val="20"/>
+          <w:szCs w:val="20"/>
+        </w:rPr>
+        <w:t>:P-Isabella: Starting booking, getting driver</w:t>
       </w:r>
     </w:p>
     <w:p>
@@ -5211,14 +5454,25 @@
           <w:szCs w:val="20"/>
         </w:rPr>
       </w:pPr>
-      <w:r>
-        <w:rPr>
-          <w:rFonts w:ascii="Consolas" w:hAnsi="Consolas" w:cs="Consolas"/>
-          <w:color w:val="000000"/>
-          <w:sz w:val="20"/>
-          <w:szCs w:val="20"/>
-        </w:rPr>
-        <w:t>4:null:P-Stephen: Starting booking, getting driver</w:t>
+      <w:proofErr w:type="gramStart"/>
+      <w:r>
+        <w:rPr>
+          <w:rFonts w:ascii="Consolas" w:hAnsi="Consolas" w:cs="Consolas"/>
+          <w:color w:val="000000"/>
+          <w:sz w:val="20"/>
+          <w:szCs w:val="20"/>
+        </w:rPr>
+        <w:t>4:null</w:t>
+      </w:r>
+      <w:proofErr w:type="gramEnd"/>
+      <w:r>
+        <w:rPr>
+          <w:rFonts w:ascii="Consolas" w:hAnsi="Consolas" w:cs="Consolas"/>
+          <w:color w:val="000000"/>
+          <w:sz w:val="20"/>
+          <w:szCs w:val="20"/>
+        </w:rPr>
+        <w:t>:P-Stephen: Starting booking, getting driver</w:t>
       </w:r>
     </w:p>
     <w:p>
@@ -5240,7 +5494,27 @@
           <w:sz w:val="20"/>
           <w:szCs w:val="20"/>
         </w:rPr>
-        <w:t>4:D-Olivia:P-Stephen: Starting, on way to passenger</w:t>
+        <w:t xml:space="preserve">4:D-Olivia:P-Stephen: </w:t>
+      </w:r>
+      <w:proofErr w:type="gramStart"/>
+      <w:r>
+        <w:rPr>
+          <w:rFonts w:ascii="Consolas" w:hAnsi="Consolas" w:cs="Consolas"/>
+          <w:color w:val="000000"/>
+          <w:sz w:val="20"/>
+          <w:szCs w:val="20"/>
+        </w:rPr>
+        <w:t>Starting,</w:t>
+      </w:r>
+      <w:proofErr w:type="gramEnd"/>
+      <w:r>
+        <w:rPr>
+          <w:rFonts w:ascii="Consolas" w:hAnsi="Consolas" w:cs="Consolas"/>
+          <w:color w:val="000000"/>
+          <w:sz w:val="20"/>
+          <w:szCs w:val="20"/>
+        </w:rPr>
+        <w:t xml:space="preserve"> on way to passenger</w:t>
       </w:r>
     </w:p>
     <w:p>
@@ -5262,7 +5536,27 @@
           <w:sz w:val="20"/>
           <w:szCs w:val="20"/>
         </w:rPr>
-        <w:t>3:D-Kenneth:P-Jerry: Starting, on way to passenger</w:t>
+        <w:t xml:space="preserve">3:D-Kenneth:P-Jerry: </w:t>
+      </w:r>
+      <w:proofErr w:type="gramStart"/>
+      <w:r>
+        <w:rPr>
+          <w:rFonts w:ascii="Consolas" w:hAnsi="Consolas" w:cs="Consolas"/>
+          <w:color w:val="000000"/>
+          <w:sz w:val="20"/>
+          <w:szCs w:val="20"/>
+        </w:rPr>
+        <w:t>Starting,</w:t>
+      </w:r>
+      <w:proofErr w:type="gramEnd"/>
+      <w:r>
+        <w:rPr>
+          <w:rFonts w:ascii="Consolas" w:hAnsi="Consolas" w:cs="Consolas"/>
+          <w:color w:val="000000"/>
+          <w:sz w:val="20"/>
+          <w:szCs w:val="20"/>
+        </w:rPr>
+        <w:t xml:space="preserve"> on way to passenger</w:t>
       </w:r>
     </w:p>
     <w:p>
@@ -5284,7 +5578,27 @@
           <w:sz w:val="20"/>
           <w:szCs w:val="20"/>
         </w:rPr>
-        <w:t>2:D-Vincent:P-Isabella: Starting, on way to passenger</w:t>
+        <w:t xml:space="preserve">2:D-Vincent:P-Isabella: </w:t>
+      </w:r>
+      <w:proofErr w:type="gramStart"/>
+      <w:r>
+        <w:rPr>
+          <w:rFonts w:ascii="Consolas" w:hAnsi="Consolas" w:cs="Consolas"/>
+          <w:color w:val="000000"/>
+          <w:sz w:val="20"/>
+          <w:szCs w:val="20"/>
+        </w:rPr>
+        <w:t>Starting,</w:t>
+      </w:r>
+      <w:proofErr w:type="gramEnd"/>
+      <w:r>
+        <w:rPr>
+          <w:rFonts w:ascii="Consolas" w:hAnsi="Consolas" w:cs="Consolas"/>
+          <w:color w:val="000000"/>
+          <w:sz w:val="20"/>
+          <w:szCs w:val="20"/>
+        </w:rPr>
+        <w:t xml:space="preserve"> on way to passenger</w:t>
       </w:r>
     </w:p>
     <w:p>
@@ -5299,14 +5613,25 @@
           <w:szCs w:val="20"/>
         </w:rPr>
       </w:pPr>
-      <w:r>
-        <w:rPr>
-          <w:rFonts w:ascii="Consolas" w:hAnsi="Consolas" w:cs="Consolas"/>
-          <w:color w:val="000000"/>
-          <w:sz w:val="20"/>
-          <w:szCs w:val="20"/>
-        </w:rPr>
-        <w:t>5:null:P-Larry: Starting booking, getting driver</w:t>
+      <w:proofErr w:type="gramStart"/>
+      <w:r>
+        <w:rPr>
+          <w:rFonts w:ascii="Consolas" w:hAnsi="Consolas" w:cs="Consolas"/>
+          <w:color w:val="000000"/>
+          <w:sz w:val="20"/>
+          <w:szCs w:val="20"/>
+        </w:rPr>
+        <w:t>5:null</w:t>
+      </w:r>
+      <w:proofErr w:type="gramEnd"/>
+      <w:r>
+        <w:rPr>
+          <w:rFonts w:ascii="Consolas" w:hAnsi="Consolas" w:cs="Consolas"/>
+          <w:color w:val="000000"/>
+          <w:sz w:val="20"/>
+          <w:szCs w:val="20"/>
+        </w:rPr>
+        <w:t>:P-Larry: Starting booking, getting driver</w:t>
       </w:r>
     </w:p>
     <w:p>
@@ -5321,14 +5646,25 @@
           <w:szCs w:val="20"/>
         </w:rPr>
       </w:pPr>
-      <w:r>
-        <w:rPr>
-          <w:rFonts w:ascii="Consolas" w:hAnsi="Consolas" w:cs="Consolas"/>
-          <w:color w:val="000000"/>
-          <w:sz w:val="20"/>
-          <w:szCs w:val="20"/>
-        </w:rPr>
-        <w:t>6:null:null: Creating booking</w:t>
+      <w:proofErr w:type="gramStart"/>
+      <w:r>
+        <w:rPr>
+          <w:rFonts w:ascii="Consolas" w:hAnsi="Consolas" w:cs="Consolas"/>
+          <w:color w:val="000000"/>
+          <w:sz w:val="20"/>
+          <w:szCs w:val="20"/>
+        </w:rPr>
+        <w:t>6:null</w:t>
+      </w:r>
+      <w:proofErr w:type="gramEnd"/>
+      <w:r>
+        <w:rPr>
+          <w:rFonts w:ascii="Consolas" w:hAnsi="Consolas" w:cs="Consolas"/>
+          <w:color w:val="000000"/>
+          <w:sz w:val="20"/>
+          <w:szCs w:val="20"/>
+        </w:rPr>
+        <w:t>:null: Creating booking</w:t>
       </w:r>
     </w:p>
     <w:p>
@@ -5350,7 +5686,27 @@
           <w:sz w:val="20"/>
           <w:szCs w:val="20"/>
         </w:rPr>
-        <w:t>1:D-Debra:P-Harold: Starting, on way to passenger</w:t>
+        <w:t xml:space="preserve">1:D-Debra:P-Harold: </w:t>
+      </w:r>
+      <w:proofErr w:type="gramStart"/>
+      <w:r>
+        <w:rPr>
+          <w:rFonts w:ascii="Consolas" w:hAnsi="Consolas" w:cs="Consolas"/>
+          <w:color w:val="000000"/>
+          <w:sz w:val="20"/>
+          <w:szCs w:val="20"/>
+        </w:rPr>
+        <w:t>Starting,</w:t>
+      </w:r>
+      <w:proofErr w:type="gramEnd"/>
+      <w:r>
+        <w:rPr>
+          <w:rFonts w:ascii="Consolas" w:hAnsi="Consolas" w:cs="Consolas"/>
+          <w:color w:val="000000"/>
+          <w:sz w:val="20"/>
+          <w:szCs w:val="20"/>
+        </w:rPr>
+        <w:t xml:space="preserve"> on way to passenger</w:t>
       </w:r>
     </w:p>
     <w:p>
@@ -5372,7 +5728,27 @@
           <w:sz w:val="20"/>
           <w:szCs w:val="20"/>
         </w:rPr>
-        <w:t>5:D-Jack:P-Larry: Starting, on way to passenger</w:t>
+        <w:t xml:space="preserve">5:D-Jack:P-Larry: </w:t>
+      </w:r>
+      <w:proofErr w:type="gramStart"/>
+      <w:r>
+        <w:rPr>
+          <w:rFonts w:ascii="Consolas" w:hAnsi="Consolas" w:cs="Consolas"/>
+          <w:color w:val="000000"/>
+          <w:sz w:val="20"/>
+          <w:szCs w:val="20"/>
+        </w:rPr>
+        <w:t>Starting,</w:t>
+      </w:r>
+      <w:proofErr w:type="gramEnd"/>
+      <w:r>
+        <w:rPr>
+          <w:rFonts w:ascii="Consolas" w:hAnsi="Consolas" w:cs="Consolas"/>
+          <w:color w:val="000000"/>
+          <w:sz w:val="20"/>
+          <w:szCs w:val="20"/>
+        </w:rPr>
+        <w:t xml:space="preserve"> on way to passenger</w:t>
       </w:r>
     </w:p>
     <w:p>
@@ -5387,14 +5763,25 @@
           <w:szCs w:val="20"/>
         </w:rPr>
       </w:pPr>
-      <w:r>
-        <w:rPr>
-          <w:rFonts w:ascii="Consolas" w:hAnsi="Consolas" w:cs="Consolas"/>
-          <w:color w:val="000000"/>
-          <w:sz w:val="20"/>
-          <w:szCs w:val="20"/>
-        </w:rPr>
-        <w:t>7:null:null: Creating booking</w:t>
+      <w:proofErr w:type="gramStart"/>
+      <w:r>
+        <w:rPr>
+          <w:rFonts w:ascii="Consolas" w:hAnsi="Consolas" w:cs="Consolas"/>
+          <w:color w:val="000000"/>
+          <w:sz w:val="20"/>
+          <w:szCs w:val="20"/>
+        </w:rPr>
+        <w:t>7:null</w:t>
+      </w:r>
+      <w:proofErr w:type="gramEnd"/>
+      <w:r>
+        <w:rPr>
+          <w:rFonts w:ascii="Consolas" w:hAnsi="Consolas" w:cs="Consolas"/>
+          <w:color w:val="000000"/>
+          <w:sz w:val="20"/>
+          <w:szCs w:val="20"/>
+        </w:rPr>
+        <w:t>:null: Creating booking</w:t>
       </w:r>
     </w:p>
     <w:p>
@@ -5409,14 +5796,25 @@
           <w:szCs w:val="20"/>
         </w:rPr>
       </w:pPr>
-      <w:r>
-        <w:rPr>
-          <w:rFonts w:ascii="Consolas" w:hAnsi="Consolas" w:cs="Consolas"/>
-          <w:color w:val="000000"/>
-          <w:sz w:val="20"/>
-          <w:szCs w:val="20"/>
-        </w:rPr>
-        <w:t>6:null:P-Ruth: Starting booking, getting driver</w:t>
+      <w:proofErr w:type="gramStart"/>
+      <w:r>
+        <w:rPr>
+          <w:rFonts w:ascii="Consolas" w:hAnsi="Consolas" w:cs="Consolas"/>
+          <w:color w:val="000000"/>
+          <w:sz w:val="20"/>
+          <w:szCs w:val="20"/>
+        </w:rPr>
+        <w:t>6:null</w:t>
+      </w:r>
+      <w:proofErr w:type="gramEnd"/>
+      <w:r>
+        <w:rPr>
+          <w:rFonts w:ascii="Consolas" w:hAnsi="Consolas" w:cs="Consolas"/>
+          <w:color w:val="000000"/>
+          <w:sz w:val="20"/>
+          <w:szCs w:val="20"/>
+        </w:rPr>
+        <w:t>:P-Ruth: Starting booking, getting driver</w:t>
       </w:r>
     </w:p>
     <w:p>
@@ -5431,14 +5829,25 @@
           <w:szCs w:val="20"/>
         </w:rPr>
       </w:pPr>
-      <w:r>
-        <w:rPr>
-          <w:rFonts w:ascii="Consolas" w:hAnsi="Consolas" w:cs="Consolas"/>
-          <w:color w:val="000000"/>
-          <w:sz w:val="20"/>
-          <w:szCs w:val="20"/>
-        </w:rPr>
-        <w:t>8:null:null: Creating booking</w:t>
+      <w:proofErr w:type="gramStart"/>
+      <w:r>
+        <w:rPr>
+          <w:rFonts w:ascii="Consolas" w:hAnsi="Consolas" w:cs="Consolas"/>
+          <w:color w:val="000000"/>
+          <w:sz w:val="20"/>
+          <w:szCs w:val="20"/>
+        </w:rPr>
+        <w:t>8:null</w:t>
+      </w:r>
+      <w:proofErr w:type="gramEnd"/>
+      <w:r>
+        <w:rPr>
+          <w:rFonts w:ascii="Consolas" w:hAnsi="Consolas" w:cs="Consolas"/>
+          <w:color w:val="000000"/>
+          <w:sz w:val="20"/>
+          <w:szCs w:val="20"/>
+        </w:rPr>
+        <w:t>:null: Creating booking</w:t>
       </w:r>
     </w:p>
     <w:p>
@@ -5453,14 +5862,25 @@
           <w:szCs w:val="20"/>
         </w:rPr>
       </w:pPr>
-      <w:r>
-        <w:rPr>
-          <w:rFonts w:ascii="Consolas" w:hAnsi="Consolas" w:cs="Consolas"/>
-          <w:color w:val="000000"/>
-          <w:sz w:val="20"/>
-          <w:szCs w:val="20"/>
-        </w:rPr>
-        <w:t>7:null:P-Diane: Starting booking, getting driver</w:t>
+      <w:proofErr w:type="gramStart"/>
+      <w:r>
+        <w:rPr>
+          <w:rFonts w:ascii="Consolas" w:hAnsi="Consolas" w:cs="Consolas"/>
+          <w:color w:val="000000"/>
+          <w:sz w:val="20"/>
+          <w:szCs w:val="20"/>
+        </w:rPr>
+        <w:t>7:null</w:t>
+      </w:r>
+      <w:proofErr w:type="gramEnd"/>
+      <w:r>
+        <w:rPr>
+          <w:rFonts w:ascii="Consolas" w:hAnsi="Consolas" w:cs="Consolas"/>
+          <w:color w:val="000000"/>
+          <w:sz w:val="20"/>
+          <w:szCs w:val="20"/>
+        </w:rPr>
+        <w:t>:P-Diane: Starting booking, getting driver</w:t>
       </w:r>
     </w:p>
     <w:p>
@@ -5475,14 +5895,25 @@
           <w:szCs w:val="20"/>
         </w:rPr>
       </w:pPr>
-      <w:r>
-        <w:rPr>
-          <w:rFonts w:ascii="Consolas" w:hAnsi="Consolas" w:cs="Consolas"/>
-          <w:color w:val="000000"/>
-          <w:sz w:val="20"/>
-          <w:szCs w:val="20"/>
-        </w:rPr>
-        <w:t>9:null:null: Creating booking</w:t>
+      <w:proofErr w:type="gramStart"/>
+      <w:r>
+        <w:rPr>
+          <w:rFonts w:ascii="Consolas" w:hAnsi="Consolas" w:cs="Consolas"/>
+          <w:color w:val="000000"/>
+          <w:sz w:val="20"/>
+          <w:szCs w:val="20"/>
+        </w:rPr>
+        <w:t>9:null</w:t>
+      </w:r>
+      <w:proofErr w:type="gramEnd"/>
+      <w:r>
+        <w:rPr>
+          <w:rFonts w:ascii="Consolas" w:hAnsi="Consolas" w:cs="Consolas"/>
+          <w:color w:val="000000"/>
+          <w:sz w:val="20"/>
+          <w:szCs w:val="20"/>
+        </w:rPr>
+        <w:t>:null: Creating booking</w:t>
       </w:r>
     </w:p>
     <w:p>
@@ -5497,14 +5928,25 @@
           <w:szCs w:val="20"/>
         </w:rPr>
       </w:pPr>
-      <w:r>
-        <w:rPr>
-          <w:rFonts w:ascii="Consolas" w:hAnsi="Consolas" w:cs="Consolas"/>
-          <w:color w:val="000000"/>
-          <w:sz w:val="20"/>
-          <w:szCs w:val="20"/>
-        </w:rPr>
-        <w:t>8:null:P-Gerald: Starting booking, getting driver</w:t>
+      <w:proofErr w:type="gramStart"/>
+      <w:r>
+        <w:rPr>
+          <w:rFonts w:ascii="Consolas" w:hAnsi="Consolas" w:cs="Consolas"/>
+          <w:color w:val="000000"/>
+          <w:sz w:val="20"/>
+          <w:szCs w:val="20"/>
+        </w:rPr>
+        <w:t>8:null</w:t>
+      </w:r>
+      <w:proofErr w:type="gramEnd"/>
+      <w:r>
+        <w:rPr>
+          <w:rFonts w:ascii="Consolas" w:hAnsi="Consolas" w:cs="Consolas"/>
+          <w:color w:val="000000"/>
+          <w:sz w:val="20"/>
+          <w:szCs w:val="20"/>
+        </w:rPr>
+        <w:t>:P-Gerald: Starting booking, getting driver</w:t>
       </w:r>
     </w:p>
     <w:p>
@@ -5519,14 +5961,25 @@
           <w:szCs w:val="20"/>
         </w:rPr>
       </w:pPr>
-      <w:r>
-        <w:rPr>
-          <w:rFonts w:ascii="Consolas" w:hAnsi="Consolas" w:cs="Consolas"/>
-          <w:color w:val="000000"/>
-          <w:sz w:val="20"/>
-          <w:szCs w:val="20"/>
-        </w:rPr>
-        <w:t>10:null:null: Creating booking</w:t>
+      <w:proofErr w:type="gramStart"/>
+      <w:r>
+        <w:rPr>
+          <w:rFonts w:ascii="Consolas" w:hAnsi="Consolas" w:cs="Consolas"/>
+          <w:color w:val="000000"/>
+          <w:sz w:val="20"/>
+          <w:szCs w:val="20"/>
+        </w:rPr>
+        <w:t>10:null</w:t>
+      </w:r>
+      <w:proofErr w:type="gramEnd"/>
+      <w:r>
+        <w:rPr>
+          <w:rFonts w:ascii="Consolas" w:hAnsi="Consolas" w:cs="Consolas"/>
+          <w:color w:val="000000"/>
+          <w:sz w:val="20"/>
+          <w:szCs w:val="20"/>
+        </w:rPr>
+        <w:t>:null: Creating booking</w:t>
       </w:r>
     </w:p>
     <w:p>
@@ -5541,14 +5994,25 @@
           <w:szCs w:val="20"/>
         </w:rPr>
       </w:pPr>
-      <w:r>
-        <w:rPr>
-          <w:rFonts w:ascii="Consolas" w:hAnsi="Consolas" w:cs="Consolas"/>
-          <w:color w:val="000000"/>
-          <w:sz w:val="20"/>
-          <w:szCs w:val="20"/>
-        </w:rPr>
-        <w:t>9:null:P-Brandon: Starting booking, getting driver</w:t>
+      <w:proofErr w:type="gramStart"/>
+      <w:r>
+        <w:rPr>
+          <w:rFonts w:ascii="Consolas" w:hAnsi="Consolas" w:cs="Consolas"/>
+          <w:color w:val="000000"/>
+          <w:sz w:val="20"/>
+          <w:szCs w:val="20"/>
+        </w:rPr>
+        <w:t>9:null</w:t>
+      </w:r>
+      <w:proofErr w:type="gramEnd"/>
+      <w:r>
+        <w:rPr>
+          <w:rFonts w:ascii="Consolas" w:hAnsi="Consolas" w:cs="Consolas"/>
+          <w:color w:val="000000"/>
+          <w:sz w:val="20"/>
+          <w:szCs w:val="20"/>
+        </w:rPr>
+        <w:t>:P-Brandon: Starting booking, getting driver</w:t>
       </w:r>
     </w:p>
     <w:p>
@@ -5563,14 +6027,25 @@
           <w:szCs w:val="20"/>
         </w:rPr>
       </w:pPr>
-      <w:r>
-        <w:rPr>
-          <w:rFonts w:ascii="Consolas" w:hAnsi="Consolas" w:cs="Consolas"/>
-          <w:color w:val="000000"/>
-          <w:sz w:val="20"/>
-          <w:szCs w:val="20"/>
-        </w:rPr>
-        <w:t>10:null:P-Virginia: Starting booking, getting driver</w:t>
+      <w:proofErr w:type="gramStart"/>
+      <w:r>
+        <w:rPr>
+          <w:rFonts w:ascii="Consolas" w:hAnsi="Consolas" w:cs="Consolas"/>
+          <w:color w:val="000000"/>
+          <w:sz w:val="20"/>
+          <w:szCs w:val="20"/>
+        </w:rPr>
+        <w:t>10:null</w:t>
+      </w:r>
+      <w:proofErr w:type="gramEnd"/>
+      <w:r>
+        <w:rPr>
+          <w:rFonts w:ascii="Consolas" w:hAnsi="Consolas" w:cs="Consolas"/>
+          <w:color w:val="000000"/>
+          <w:sz w:val="20"/>
+          <w:szCs w:val="20"/>
+        </w:rPr>
+        <w:t>:P-Virginia: Starting booking, getting driver</w:t>
       </w:r>
     </w:p>
     <w:p>
@@ -5585,14 +6060,25 @@
           <w:szCs w:val="20"/>
         </w:rPr>
       </w:pPr>
-      <w:r>
-        <w:rPr>
-          <w:rFonts w:ascii="Consolas" w:hAnsi="Consolas" w:cs="Consolas"/>
-          <w:color w:val="000000"/>
-          <w:sz w:val="20"/>
-          <w:szCs w:val="20"/>
-        </w:rPr>
-        <w:t>11:null:null: Creating booking</w:t>
+      <w:proofErr w:type="gramStart"/>
+      <w:r>
+        <w:rPr>
+          <w:rFonts w:ascii="Consolas" w:hAnsi="Consolas" w:cs="Consolas"/>
+          <w:color w:val="000000"/>
+          <w:sz w:val="20"/>
+          <w:szCs w:val="20"/>
+        </w:rPr>
+        <w:t>11:null</w:t>
+      </w:r>
+      <w:proofErr w:type="gramEnd"/>
+      <w:r>
+        <w:rPr>
+          <w:rFonts w:ascii="Consolas" w:hAnsi="Consolas" w:cs="Consolas"/>
+          <w:color w:val="000000"/>
+          <w:sz w:val="20"/>
+          <w:szCs w:val="20"/>
+        </w:rPr>
+        <w:t>:null: Creating booking</w:t>
       </w:r>
     </w:p>
     <w:p>
@@ -5607,14 +6093,25 @@
           <w:szCs w:val="20"/>
         </w:rPr>
       </w:pPr>
-      <w:r>
-        <w:rPr>
-          <w:rFonts w:ascii="Consolas" w:hAnsi="Consolas" w:cs="Consolas"/>
-          <w:color w:val="000000"/>
-          <w:sz w:val="20"/>
-          <w:szCs w:val="20"/>
-        </w:rPr>
-        <w:t>11:null:Test: Rejected booking</w:t>
+      <w:proofErr w:type="gramStart"/>
+      <w:r>
+        <w:rPr>
+          <w:rFonts w:ascii="Consolas" w:hAnsi="Consolas" w:cs="Consolas"/>
+          <w:color w:val="000000"/>
+          <w:sz w:val="20"/>
+          <w:szCs w:val="20"/>
+        </w:rPr>
+        <w:t>11:null</w:t>
+      </w:r>
+      <w:proofErr w:type="gramEnd"/>
+      <w:r>
+        <w:rPr>
+          <w:rFonts w:ascii="Consolas" w:hAnsi="Consolas" w:cs="Consolas"/>
+          <w:color w:val="000000"/>
+          <w:sz w:val="20"/>
+          <w:szCs w:val="20"/>
+        </w:rPr>
+        <w:t>:Test: Rejected booking</w:t>
       </w:r>
     </w:p>
     <w:p>
@@ -5724,7 +6221,27 @@
           <w:sz w:val="20"/>
           <w:szCs w:val="20"/>
         </w:rPr>
-        <w:t>6:D-Jack:P-Ruth: Starting, on way to passenger</w:t>
+        <w:t xml:space="preserve">6:D-Jack:P-Ruth: </w:t>
+      </w:r>
+      <w:proofErr w:type="gramStart"/>
+      <w:r>
+        <w:rPr>
+          <w:rFonts w:ascii="Consolas" w:hAnsi="Consolas" w:cs="Consolas"/>
+          <w:color w:val="000000"/>
+          <w:sz w:val="20"/>
+          <w:szCs w:val="20"/>
+        </w:rPr>
+        <w:t>Starting,</w:t>
+      </w:r>
+      <w:proofErr w:type="gramEnd"/>
+      <w:r>
+        <w:rPr>
+          <w:rFonts w:ascii="Consolas" w:hAnsi="Consolas" w:cs="Consolas"/>
+          <w:color w:val="000000"/>
+          <w:sz w:val="20"/>
+          <w:szCs w:val="20"/>
+        </w:rPr>
+        <w:t xml:space="preserve"> on way to passenger</w:t>
       </w:r>
     </w:p>
     <w:p>
@@ -5856,7 +6373,27 @@
           <w:sz w:val="20"/>
           <w:szCs w:val="20"/>
         </w:rPr>
-        <w:t>10:D-Olivia:P-Virginia: Starting, on way to passenger</w:t>
+        <w:t xml:space="preserve">10:D-Olivia:P-Virginia: </w:t>
+      </w:r>
+      <w:proofErr w:type="gramStart"/>
+      <w:r>
+        <w:rPr>
+          <w:rFonts w:ascii="Consolas" w:hAnsi="Consolas" w:cs="Consolas"/>
+          <w:color w:val="000000"/>
+          <w:sz w:val="20"/>
+          <w:szCs w:val="20"/>
+        </w:rPr>
+        <w:t>Starting,</w:t>
+      </w:r>
+      <w:proofErr w:type="gramEnd"/>
+      <w:r>
+        <w:rPr>
+          <w:rFonts w:ascii="Consolas" w:hAnsi="Consolas" w:cs="Consolas"/>
+          <w:color w:val="000000"/>
+          <w:sz w:val="20"/>
+          <w:szCs w:val="20"/>
+        </w:rPr>
+        <w:t xml:space="preserve"> on way to passenger</w:t>
       </w:r>
     </w:p>
     <w:p>
@@ -5900,7 +6437,27 @@
           <w:sz w:val="20"/>
           <w:szCs w:val="20"/>
         </w:rPr>
-        <w:t>8:D-Kenneth:P-Gerald: Starting, on way to passenger</w:t>
+        <w:t xml:space="preserve">8:D-Kenneth:P-Gerald: </w:t>
+      </w:r>
+      <w:proofErr w:type="gramStart"/>
+      <w:r>
+        <w:rPr>
+          <w:rFonts w:ascii="Consolas" w:hAnsi="Consolas" w:cs="Consolas"/>
+          <w:color w:val="000000"/>
+          <w:sz w:val="20"/>
+          <w:szCs w:val="20"/>
+        </w:rPr>
+        <w:t>Starting,</w:t>
+      </w:r>
+      <w:proofErr w:type="gramEnd"/>
+      <w:r>
+        <w:rPr>
+          <w:rFonts w:ascii="Consolas" w:hAnsi="Consolas" w:cs="Consolas"/>
+          <w:color w:val="000000"/>
+          <w:sz w:val="20"/>
+          <w:szCs w:val="20"/>
+        </w:rPr>
+        <w:t xml:space="preserve"> on way to passenger</w:t>
       </w:r>
     </w:p>
     <w:p>
@@ -5966,7 +6523,27 @@
           <w:sz w:val="20"/>
           <w:szCs w:val="20"/>
         </w:rPr>
-        <w:t>7:D-Debra:P-Diane: Starting, on way to passenger</w:t>
+        <w:t xml:space="preserve">7:D-Debra:P-Diane: </w:t>
+      </w:r>
+      <w:proofErr w:type="gramStart"/>
+      <w:r>
+        <w:rPr>
+          <w:rFonts w:ascii="Consolas" w:hAnsi="Consolas" w:cs="Consolas"/>
+          <w:color w:val="000000"/>
+          <w:sz w:val="20"/>
+          <w:szCs w:val="20"/>
+        </w:rPr>
+        <w:t>Starting,</w:t>
+      </w:r>
+      <w:proofErr w:type="gramEnd"/>
+      <w:r>
+        <w:rPr>
+          <w:rFonts w:ascii="Consolas" w:hAnsi="Consolas" w:cs="Consolas"/>
+          <w:color w:val="000000"/>
+          <w:sz w:val="20"/>
+          <w:szCs w:val="20"/>
+        </w:rPr>
+        <w:t xml:space="preserve"> on way to passenger</w:t>
       </w:r>
     </w:p>
     <w:p>
@@ -5989,7 +6566,27 @@
           <w:szCs w:val="20"/>
         </w:rPr>
         <w:lastRenderedPageBreak/>
-        <w:t>9:D-Vincent:P-Brandon: Starting, on way to passenger</w:t>
+        <w:t xml:space="preserve">9:D-Vincent:P-Brandon: </w:t>
+      </w:r>
+      <w:proofErr w:type="gramStart"/>
+      <w:r>
+        <w:rPr>
+          <w:rFonts w:ascii="Consolas" w:hAnsi="Consolas" w:cs="Consolas"/>
+          <w:color w:val="000000"/>
+          <w:sz w:val="20"/>
+          <w:szCs w:val="20"/>
+        </w:rPr>
+        <w:t>Starting,</w:t>
+      </w:r>
+      <w:proofErr w:type="gramEnd"/>
+      <w:r>
+        <w:rPr>
+          <w:rFonts w:ascii="Consolas" w:hAnsi="Consolas" w:cs="Consolas"/>
+          <w:color w:val="000000"/>
+          <w:sz w:val="20"/>
+          <w:szCs w:val="20"/>
+        </w:rPr>
+        <w:t xml:space="preserve"> on way to passenger</w:t>
       </w:r>
     </w:p>
     <w:p>
@@ -6284,7 +6881,27 @@
           <w:sz w:val="20"/>
           <w:szCs w:val="20"/>
         </w:rPr>
-        <w:t>Simulation complete in 4036ms</w:t>
+        <w:t xml:space="preserve">Simulation </w:t>
+      </w:r>
+      <w:proofErr w:type="gramStart"/>
+      <w:r>
+        <w:rPr>
+          <w:rFonts w:ascii="Consolas" w:hAnsi="Consolas" w:cs="Consolas"/>
+          <w:color w:val="000000"/>
+          <w:sz w:val="20"/>
+          <w:szCs w:val="20"/>
+        </w:rPr>
+        <w:t>complete</w:t>
+      </w:r>
+      <w:proofErr w:type="gramEnd"/>
+      <w:r>
+        <w:rPr>
+          <w:rFonts w:ascii="Consolas" w:hAnsi="Consolas" w:cs="Consolas"/>
+          <w:color w:val="000000"/>
+          <w:sz w:val="20"/>
+          <w:szCs w:val="20"/>
+        </w:rPr>
+        <w:t xml:space="preserve"> in 4036ms</w:t>
       </w:r>
     </w:p>
     <w:p>
@@ -6314,7 +6931,21 @@
         <w:rPr>
           <w:rFonts w:ascii="Consolas" w:hAnsi="Consolas"/>
         </w:rPr>
-        <w:t xml:space="preserve">new Simulation(regions, 5, 10, 1000, </w:t>
+        <w:t xml:space="preserve">new </w:t>
+      </w:r>
+      <w:proofErr w:type="gramStart"/>
+      <w:r>
+        <w:rPr>
+          <w:rFonts w:ascii="Consolas" w:hAnsi="Consolas"/>
+        </w:rPr>
+        <w:t>Simulation(</w:t>
+      </w:r>
+      <w:proofErr w:type="gramEnd"/>
+      <w:r>
+        <w:rPr>
+          <w:rFonts w:ascii="Consolas" w:hAnsi="Consolas"/>
+        </w:rPr>
+        <w:t xml:space="preserve">regions, 5, 10, 1000, </w:t>
       </w:r>
       <w:r>
         <w:rPr>
@@ -6615,7 +7246,27 @@
           <w:sz w:val="20"/>
           <w:szCs w:val="20"/>
         </w:rPr>
-        <w:t>Simulation complete in 4040ms</w:t>
+        <w:t xml:space="preserve">Simulation </w:t>
+      </w:r>
+      <w:proofErr w:type="gramStart"/>
+      <w:r>
+        <w:rPr>
+          <w:rFonts w:ascii="Consolas" w:hAnsi="Consolas" w:cs="Consolas"/>
+          <w:color w:val="000000"/>
+          <w:sz w:val="20"/>
+          <w:szCs w:val="20"/>
+        </w:rPr>
+        <w:t>complete</w:t>
+      </w:r>
+      <w:proofErr w:type="gramEnd"/>
+      <w:r>
+        <w:rPr>
+          <w:rFonts w:ascii="Consolas" w:hAnsi="Consolas" w:cs="Consolas"/>
+          <w:color w:val="000000"/>
+          <w:sz w:val="20"/>
+          <w:szCs w:val="20"/>
+        </w:rPr>
+        <w:t xml:space="preserve"> in 4040ms</w:t>
       </w:r>
     </w:p>
     <w:p/>
@@ -6634,7 +7285,7 @@
 </file>
 
 <file path=word/endnotes.xml><?xml version="1.0" encoding="utf-8"?>
-<w:endnotes xmlns:wpc="http://schemas.microsoft.com/office/word/2010/wordprocessingCanvas" xmlns:cx="http://schemas.microsoft.com/office/drawing/2014/chartex" xmlns:cx1="http://schemas.microsoft.com/office/drawing/2015/9/8/chartex" xmlns:cx2="http://schemas.microsoft.com/office/drawing/2015/10/21/chartex" xmlns:cx3="http://schemas.microsoft.com/office/drawing/2016/5/9/chartex" xmlns:cx4="http://schemas.microsoft.com/office/drawing/2016/5/10/chartex" xmlns:cx5="http://schemas.microsoft.com/office/drawing/2016/5/11/chartex" xmlns:cx6="http://schemas.microsoft.com/office/drawing/2016/5/12/chartex" xmlns:cx7="http://schemas.microsoft.com/office/drawing/2016/5/13/chartex" xmlns:cx8="http://schemas.microsoft.com/office/drawing/2016/5/14/chartex" xmlns:mc="http://schemas.openxmlformats.org/markup-compatibility/2006" xmlns:aink="http://schemas.microsoft.com/office/drawing/2016/ink" xmlns:am3d="http://schemas.microsoft.com/office/drawing/2017/model3d" xmlns:o="urn:schemas-microsoft-com:office:office" xmlns:oel="http://schemas.microsoft.com/office/2019/extlst" xmlns:r="http://schemas.openxmlformats.org/officeDocument/2006/relationships" xmlns:m="http://schemas.openxmlformats.org/officeDocument/2006/math" xmlns:v="urn:schemas-microsoft-com:vml" xmlns:wp14="http://schemas.microsoft.com/office/word/2010/wordprocessingDrawing" xmlns:wp="http://schemas.openxmlformats.org/drawingml/2006/wordprocessingDrawing" xmlns:w10="urn:schemas-microsoft-com:office:word" xmlns:w="http://schemas.openxmlformats.org/wordprocessingml/2006/main" xmlns:w14="http://schemas.microsoft.com/office/word/2010/wordml" xmlns:w15="http://schemas.microsoft.com/office/word/2012/wordml" xmlns:w16cex="http://schemas.microsoft.com/office/word/2018/wordml/cex" xmlns:w16cid="http://schemas.microsoft.com/office/word/2016/wordml/cid" xmlns:w16="http://schemas.microsoft.com/office/word/2018/wordml" xmlns:w16sdtdh="http://schemas.microsoft.com/office/word/2020/wordml/sdtdatahash" xmlns:w16se="http://schemas.microsoft.com/office/word/2015/wordml/symex" xmlns:wpg="http://schemas.microsoft.com/office/word/2010/wordprocessingGroup" xmlns:wpi="http://schemas.microsoft.com/office/word/2010/wordprocessingInk" xmlns:wne="http://schemas.microsoft.com/office/word/2006/wordml" xmlns:wps="http://schemas.microsoft.com/office/word/2010/wordprocessingShape" mc:Ignorable="w14 w15 w16se w16cid w16 w16cex w16sdtdh wp14">
+<w:endnotes xmlns:wpc="http://schemas.microsoft.com/office/word/2010/wordprocessingCanvas" xmlns:cx="http://schemas.microsoft.com/office/drawing/2014/chartex" xmlns:cx1="http://schemas.microsoft.com/office/drawing/2015/9/8/chartex" xmlns:cx2="http://schemas.microsoft.com/office/drawing/2015/10/21/chartex" xmlns:cx3="http://schemas.microsoft.com/office/drawing/2016/5/9/chartex" xmlns:cx4="http://schemas.microsoft.com/office/drawing/2016/5/10/chartex" xmlns:cx5="http://schemas.microsoft.com/office/drawing/2016/5/11/chartex" xmlns:cx6="http://schemas.microsoft.com/office/drawing/2016/5/12/chartex" xmlns:cx7="http://schemas.microsoft.com/office/drawing/2016/5/13/chartex" xmlns:cx8="http://schemas.microsoft.com/office/drawing/2016/5/14/chartex" xmlns:mc="http://schemas.openxmlformats.org/markup-compatibility/2006" xmlns:aink="http://schemas.microsoft.com/office/drawing/2016/ink" xmlns:am3d="http://schemas.microsoft.com/office/drawing/2017/model3d" xmlns:o="urn:schemas-microsoft-com:office:office" xmlns:oel="http://schemas.microsoft.com/office/2019/extlst" xmlns:r="http://schemas.openxmlformats.org/officeDocument/2006/relationships" xmlns:m="http://schemas.openxmlformats.org/officeDocument/2006/math" xmlns:v="urn:schemas-microsoft-com:vml" xmlns:wp14="http://schemas.microsoft.com/office/word/2010/wordprocessingDrawing" xmlns:wp="http://schemas.openxmlformats.org/drawingml/2006/wordprocessingDrawing" xmlns:w10="urn:schemas-microsoft-com:office:word" xmlns:w="http://schemas.openxmlformats.org/wordprocessingml/2006/main" xmlns:w14="http://schemas.microsoft.com/office/word/2010/wordml" xmlns:w15="http://schemas.microsoft.com/office/word/2012/wordml" xmlns:w16cex="http://schemas.microsoft.com/office/word/2018/wordml/cex" xmlns:w16cid="http://schemas.microsoft.com/office/word/2016/wordml/cid" xmlns:w16="http://schemas.microsoft.com/office/word/2018/wordml" xmlns:w16du="http://schemas.microsoft.com/office/word/2023/wordml/word16du" xmlns:w16sdtdh="http://schemas.microsoft.com/office/word/2020/wordml/sdtdatahash" xmlns:w16se="http://schemas.microsoft.com/office/word/2015/wordml/symex" xmlns:wpg="http://schemas.microsoft.com/office/word/2010/wordprocessingGroup" xmlns:wpi="http://schemas.microsoft.com/office/word/2010/wordprocessingInk" xmlns:wne="http://schemas.microsoft.com/office/word/2006/wordml" xmlns:wps="http://schemas.microsoft.com/office/word/2010/wordprocessingShape" mc:Ignorable="w14 w15 w16se w16cid w16 w16cex w16sdtdh w16du wp14">
   <w:endnote w:type="separator" w:id="-1">
     <w:p>
       <w:pPr>
@@ -6659,7 +7310,7 @@
 </file>
 
 <file path=word/footer1.xml><?xml version="1.0" encoding="utf-8"?>
-<w:ftr xmlns:wpc="http://schemas.microsoft.com/office/word/2010/wordprocessingCanvas" xmlns:cx="http://schemas.microsoft.com/office/drawing/2014/chartex" xmlns:cx1="http://schemas.microsoft.com/office/drawing/2015/9/8/chartex" xmlns:cx2="http://schemas.microsoft.com/office/drawing/2015/10/21/chartex" xmlns:cx3="http://schemas.microsoft.com/office/drawing/2016/5/9/chartex" xmlns:cx4="http://schemas.microsoft.com/office/drawing/2016/5/10/chartex" xmlns:cx5="http://schemas.microsoft.com/office/drawing/2016/5/11/chartex" xmlns:cx6="http://schemas.microsoft.com/office/drawing/2016/5/12/chartex" xmlns:cx7="http://schemas.microsoft.com/office/drawing/2016/5/13/chartex" xmlns:cx8="http://schemas.microsoft.com/office/drawing/2016/5/14/chartex" xmlns:mc="http://schemas.openxmlformats.org/markup-compatibility/2006" xmlns:aink="http://schemas.microsoft.com/office/drawing/2016/ink" xmlns:am3d="http://schemas.microsoft.com/office/drawing/2017/model3d" xmlns:o="urn:schemas-microsoft-com:office:office" xmlns:oel="http://schemas.microsoft.com/office/2019/extlst" xmlns:r="http://schemas.openxmlformats.org/officeDocument/2006/relationships" xmlns:m="http://schemas.openxmlformats.org/officeDocument/2006/math" xmlns:v="urn:schemas-microsoft-com:vml" xmlns:wp14="http://schemas.microsoft.com/office/word/2010/wordprocessingDrawing" xmlns:wp="http://schemas.openxmlformats.org/drawingml/2006/wordprocessingDrawing" xmlns:w10="urn:schemas-microsoft-com:office:word" xmlns:w="http://schemas.openxmlformats.org/wordprocessingml/2006/main" xmlns:w14="http://schemas.microsoft.com/office/word/2010/wordml" xmlns:w15="http://schemas.microsoft.com/office/word/2012/wordml" xmlns:w16cex="http://schemas.microsoft.com/office/word/2018/wordml/cex" xmlns:w16cid="http://schemas.microsoft.com/office/word/2016/wordml/cid" xmlns:w16="http://schemas.microsoft.com/office/word/2018/wordml" xmlns:w16sdtdh="http://schemas.microsoft.com/office/word/2020/wordml/sdtdatahash" xmlns:w16se="http://schemas.microsoft.com/office/word/2015/wordml/symex" xmlns:wpg="http://schemas.microsoft.com/office/word/2010/wordprocessingGroup" xmlns:wpi="http://schemas.microsoft.com/office/word/2010/wordprocessingInk" xmlns:wne="http://schemas.microsoft.com/office/word/2006/wordml" xmlns:wps="http://schemas.microsoft.com/office/word/2010/wordprocessingShape" mc:Ignorable="w14 w15 w16se w16cid w16 w16cex w16sdtdh wp14">
+<w:ftr xmlns:wpc="http://schemas.microsoft.com/office/word/2010/wordprocessingCanvas" xmlns:cx="http://schemas.microsoft.com/office/drawing/2014/chartex" xmlns:cx1="http://schemas.microsoft.com/office/drawing/2015/9/8/chartex" xmlns:cx2="http://schemas.microsoft.com/office/drawing/2015/10/21/chartex" xmlns:cx3="http://schemas.microsoft.com/office/drawing/2016/5/9/chartex" xmlns:cx4="http://schemas.microsoft.com/office/drawing/2016/5/10/chartex" xmlns:cx5="http://schemas.microsoft.com/office/drawing/2016/5/11/chartex" xmlns:cx6="http://schemas.microsoft.com/office/drawing/2016/5/12/chartex" xmlns:cx7="http://schemas.microsoft.com/office/drawing/2016/5/13/chartex" xmlns:cx8="http://schemas.microsoft.com/office/drawing/2016/5/14/chartex" xmlns:mc="http://schemas.openxmlformats.org/markup-compatibility/2006" xmlns:aink="http://schemas.microsoft.com/office/drawing/2016/ink" xmlns:am3d="http://schemas.microsoft.com/office/drawing/2017/model3d" xmlns:o="urn:schemas-microsoft-com:office:office" xmlns:oel="http://schemas.microsoft.com/office/2019/extlst" xmlns:r="http://schemas.openxmlformats.org/officeDocument/2006/relationships" xmlns:m="http://schemas.openxmlformats.org/officeDocument/2006/math" xmlns:v="urn:schemas-microsoft-com:vml" xmlns:wp14="http://schemas.microsoft.com/office/word/2010/wordprocessingDrawing" xmlns:wp="http://schemas.openxmlformats.org/drawingml/2006/wordprocessingDrawing" xmlns:w10="urn:schemas-microsoft-com:office:word" xmlns:w="http://schemas.openxmlformats.org/wordprocessingml/2006/main" xmlns:w14="http://schemas.microsoft.com/office/word/2010/wordml" xmlns:w15="http://schemas.microsoft.com/office/word/2012/wordml" xmlns:w16cex="http://schemas.microsoft.com/office/word/2018/wordml/cex" xmlns:w16cid="http://schemas.microsoft.com/office/word/2016/wordml/cid" xmlns:w16="http://schemas.microsoft.com/office/word/2018/wordml" xmlns:w16du="http://schemas.microsoft.com/office/word/2023/wordml/word16du" xmlns:w16sdtdh="http://schemas.microsoft.com/office/word/2020/wordml/sdtdatahash" xmlns:w16se="http://schemas.microsoft.com/office/word/2015/wordml/symex" xmlns:wpg="http://schemas.microsoft.com/office/word/2010/wordprocessingGroup" xmlns:wpi="http://schemas.microsoft.com/office/word/2010/wordprocessingInk" xmlns:wne="http://schemas.microsoft.com/office/word/2006/wordml" xmlns:wps="http://schemas.microsoft.com/office/word/2010/wordprocessingShape" mc:Ignorable="w14 w15 w16se w16cid w16 w16cex w16sdtdh w16du wp14">
   <w:sdt>
     <w:sdtPr>
       <w:id w:val="2063053691"/>
@@ -6713,7 +7364,7 @@
 </file>
 
 <file path=word/footnotes.xml><?xml version="1.0" encoding="utf-8"?>
-<w:footnotes xmlns:wpc="http://schemas.microsoft.com/office/word/2010/wordprocessingCanvas" xmlns:cx="http://schemas.microsoft.com/office/drawing/2014/chartex" xmlns:cx1="http://schemas.microsoft.com/office/drawing/2015/9/8/chartex" xmlns:cx2="http://schemas.microsoft.com/office/drawing/2015/10/21/chartex" xmlns:cx3="http://schemas.microsoft.com/office/drawing/2016/5/9/chartex" xmlns:cx4="http://schemas.microsoft.com/office/drawing/2016/5/10/chartex" xmlns:cx5="http://schemas.microsoft.com/office/drawing/2016/5/11/chartex" xmlns:cx6="http://schemas.microsoft.com/office/drawing/2016/5/12/chartex" xmlns:cx7="http://schemas.microsoft.com/office/drawing/2016/5/13/chartex" xmlns:cx8="http://schemas.microsoft.com/office/drawing/2016/5/14/chartex" xmlns:mc="http://schemas.openxmlformats.org/markup-compatibility/2006" xmlns:aink="http://schemas.microsoft.com/office/drawing/2016/ink" xmlns:am3d="http://schemas.microsoft.com/office/drawing/2017/model3d" xmlns:o="urn:schemas-microsoft-com:office:office" xmlns:oel="http://schemas.microsoft.com/office/2019/extlst" xmlns:r="http://schemas.openxmlformats.org/officeDocument/2006/relationships" xmlns:m="http://schemas.openxmlformats.org/officeDocument/2006/math" xmlns:v="urn:schemas-microsoft-com:vml" xmlns:wp14="http://schemas.microsoft.com/office/word/2010/wordprocessingDrawing" xmlns:wp="http://schemas.openxmlformats.org/drawingml/2006/wordprocessingDrawing" xmlns:w10="urn:schemas-microsoft-com:office:word" xmlns:w="http://schemas.openxmlformats.org/wordprocessingml/2006/main" xmlns:w14="http://schemas.microsoft.com/office/word/2010/wordml" xmlns:w15="http://schemas.microsoft.com/office/word/2012/wordml" xmlns:w16cex="http://schemas.microsoft.com/office/word/2018/wordml/cex" xmlns:w16cid="http://schemas.microsoft.com/office/word/2016/wordml/cid" xmlns:w16="http://schemas.microsoft.com/office/word/2018/wordml" xmlns:w16sdtdh="http://schemas.microsoft.com/office/word/2020/wordml/sdtdatahash" xmlns:w16se="http://schemas.microsoft.com/office/word/2015/wordml/symex" xmlns:wpg="http://schemas.microsoft.com/office/word/2010/wordprocessingGroup" xmlns:wpi="http://schemas.microsoft.com/office/word/2010/wordprocessingInk" xmlns:wne="http://schemas.microsoft.com/office/word/2006/wordml" xmlns:wps="http://schemas.microsoft.com/office/word/2010/wordprocessingShape" mc:Ignorable="w14 w15 w16se w16cid w16 w16cex w16sdtdh wp14">
+<w:footnotes xmlns:wpc="http://schemas.microsoft.com/office/word/2010/wordprocessingCanvas" xmlns:cx="http://schemas.microsoft.com/office/drawing/2014/chartex" xmlns:cx1="http://schemas.microsoft.com/office/drawing/2015/9/8/chartex" xmlns:cx2="http://schemas.microsoft.com/office/drawing/2015/10/21/chartex" xmlns:cx3="http://schemas.microsoft.com/office/drawing/2016/5/9/chartex" xmlns:cx4="http://schemas.microsoft.com/office/drawing/2016/5/10/chartex" xmlns:cx5="http://schemas.microsoft.com/office/drawing/2016/5/11/chartex" xmlns:cx6="http://schemas.microsoft.com/office/drawing/2016/5/12/chartex" xmlns:cx7="http://schemas.microsoft.com/office/drawing/2016/5/13/chartex" xmlns:cx8="http://schemas.microsoft.com/office/drawing/2016/5/14/chartex" xmlns:mc="http://schemas.openxmlformats.org/markup-compatibility/2006" xmlns:aink="http://schemas.microsoft.com/office/drawing/2016/ink" xmlns:am3d="http://schemas.microsoft.com/office/drawing/2017/model3d" xmlns:o="urn:schemas-microsoft-com:office:office" xmlns:oel="http://schemas.microsoft.com/office/2019/extlst" xmlns:r="http://schemas.openxmlformats.org/officeDocument/2006/relationships" xmlns:m="http://schemas.openxmlformats.org/officeDocument/2006/math" xmlns:v="urn:schemas-microsoft-com:vml" xmlns:wp14="http://schemas.microsoft.com/office/word/2010/wordprocessingDrawing" xmlns:wp="http://schemas.openxmlformats.org/drawingml/2006/wordprocessingDrawing" xmlns:w10="urn:schemas-microsoft-com:office:word" xmlns:w="http://schemas.openxmlformats.org/wordprocessingml/2006/main" xmlns:w14="http://schemas.microsoft.com/office/word/2010/wordml" xmlns:w15="http://schemas.microsoft.com/office/word/2012/wordml" xmlns:w16cex="http://schemas.microsoft.com/office/word/2018/wordml/cex" xmlns:w16cid="http://schemas.microsoft.com/office/word/2016/wordml/cid" xmlns:w16="http://schemas.microsoft.com/office/word/2018/wordml" xmlns:w16du="http://schemas.microsoft.com/office/word/2023/wordml/word16du" xmlns:w16sdtdh="http://schemas.microsoft.com/office/word/2020/wordml/sdtdatahash" xmlns:w16se="http://schemas.microsoft.com/office/word/2015/wordml/symex" xmlns:wpg="http://schemas.microsoft.com/office/word/2010/wordprocessingGroup" xmlns:wpi="http://schemas.microsoft.com/office/word/2010/wordprocessingInk" xmlns:wne="http://schemas.microsoft.com/office/word/2006/wordml" xmlns:wps="http://schemas.microsoft.com/office/word/2010/wordprocessingShape" mc:Ignorable="w14 w15 w16se w16cid w16 w16cex w16sdtdh w16du wp14">
   <w:footnote w:type="separator" w:id="-1">
     <w:p>
       <w:pPr>
@@ -6765,7 +7416,7 @@
 </file>
 
 <file path=word/header1.xml><?xml version="1.0" encoding="utf-8"?>
-<w:hdr xmlns:wpc="http://schemas.microsoft.com/office/word/2010/wordprocessingCanvas" xmlns:cx="http://schemas.microsoft.com/office/drawing/2014/chartex" xmlns:cx1="http://schemas.microsoft.com/office/drawing/2015/9/8/chartex" xmlns:cx2="http://schemas.microsoft.com/office/drawing/2015/10/21/chartex" xmlns:cx3="http://schemas.microsoft.com/office/drawing/2016/5/9/chartex" xmlns:cx4="http://schemas.microsoft.com/office/drawing/2016/5/10/chartex" xmlns:cx5="http://schemas.microsoft.com/office/drawing/2016/5/11/chartex" xmlns:cx6="http://schemas.microsoft.com/office/drawing/2016/5/12/chartex" xmlns:cx7="http://schemas.microsoft.com/office/drawing/2016/5/13/chartex" xmlns:cx8="http://schemas.microsoft.com/office/drawing/2016/5/14/chartex" xmlns:mc="http://schemas.openxmlformats.org/markup-compatibility/2006" xmlns:aink="http://schemas.microsoft.com/office/drawing/2016/ink" xmlns:am3d="http://schemas.microsoft.com/office/drawing/2017/model3d" xmlns:o="urn:schemas-microsoft-com:office:office" xmlns:oel="http://schemas.microsoft.com/office/2019/extlst" xmlns:r="http://schemas.openxmlformats.org/officeDocument/2006/relationships" xmlns:m="http://schemas.openxmlformats.org/officeDocument/2006/math" xmlns:v="urn:schemas-microsoft-com:vml" xmlns:wp14="http://schemas.microsoft.com/office/word/2010/wordprocessingDrawing" xmlns:wp="http://schemas.openxmlformats.org/drawingml/2006/wordprocessingDrawing" xmlns:w10="urn:schemas-microsoft-com:office:word" xmlns:w="http://schemas.openxmlformats.org/wordprocessingml/2006/main" xmlns:w14="http://schemas.microsoft.com/office/word/2010/wordml" xmlns:w15="http://schemas.microsoft.com/office/word/2012/wordml" xmlns:w16cex="http://schemas.microsoft.com/office/word/2018/wordml/cex" xmlns:w16cid="http://schemas.microsoft.com/office/word/2016/wordml/cid" xmlns:w16="http://schemas.microsoft.com/office/word/2018/wordml" xmlns:w16sdtdh="http://schemas.microsoft.com/office/word/2020/wordml/sdtdatahash" xmlns:w16se="http://schemas.microsoft.com/office/word/2015/wordml/symex" xmlns:wpg="http://schemas.microsoft.com/office/word/2010/wordprocessingGroup" xmlns:wpi="http://schemas.microsoft.com/office/word/2010/wordprocessingInk" xmlns:wne="http://schemas.microsoft.com/office/word/2006/wordml" xmlns:wps="http://schemas.microsoft.com/office/word/2010/wordprocessingShape" mc:Ignorable="w14 w15 w16se w16cid w16 w16cex w16sdtdh wp14">
+<w:hdr xmlns:wpc="http://schemas.microsoft.com/office/word/2010/wordprocessingCanvas" xmlns:cx="http://schemas.microsoft.com/office/drawing/2014/chartex" xmlns:cx1="http://schemas.microsoft.com/office/drawing/2015/9/8/chartex" xmlns:cx2="http://schemas.microsoft.com/office/drawing/2015/10/21/chartex" xmlns:cx3="http://schemas.microsoft.com/office/drawing/2016/5/9/chartex" xmlns:cx4="http://schemas.microsoft.com/office/drawing/2016/5/10/chartex" xmlns:cx5="http://schemas.microsoft.com/office/drawing/2016/5/11/chartex" xmlns:cx6="http://schemas.microsoft.com/office/drawing/2016/5/12/chartex" xmlns:cx7="http://schemas.microsoft.com/office/drawing/2016/5/13/chartex" xmlns:cx8="http://schemas.microsoft.com/office/drawing/2016/5/14/chartex" xmlns:mc="http://schemas.openxmlformats.org/markup-compatibility/2006" xmlns:aink="http://schemas.microsoft.com/office/drawing/2016/ink" xmlns:am3d="http://schemas.microsoft.com/office/drawing/2017/model3d" xmlns:o="urn:schemas-microsoft-com:office:office" xmlns:oel="http://schemas.microsoft.com/office/2019/extlst" xmlns:r="http://schemas.openxmlformats.org/officeDocument/2006/relationships" xmlns:m="http://schemas.openxmlformats.org/officeDocument/2006/math" xmlns:v="urn:schemas-microsoft-com:vml" xmlns:wp14="http://schemas.microsoft.com/office/word/2010/wordprocessingDrawing" xmlns:wp="http://schemas.openxmlformats.org/drawingml/2006/wordprocessingDrawing" xmlns:w10="urn:schemas-microsoft-com:office:word" xmlns:w="http://schemas.openxmlformats.org/wordprocessingml/2006/main" xmlns:w14="http://schemas.microsoft.com/office/word/2010/wordml" xmlns:w15="http://schemas.microsoft.com/office/word/2012/wordml" xmlns:w16cex="http://schemas.microsoft.com/office/word/2018/wordml/cex" xmlns:w16cid="http://schemas.microsoft.com/office/word/2016/wordml/cid" xmlns:w16="http://schemas.microsoft.com/office/word/2018/wordml" xmlns:w16du="http://schemas.microsoft.com/office/word/2023/wordml/word16du" xmlns:w16sdtdh="http://schemas.microsoft.com/office/word/2020/wordml/sdtdatahash" xmlns:w16se="http://schemas.microsoft.com/office/word/2015/wordml/symex" xmlns:wpg="http://schemas.microsoft.com/office/word/2010/wordprocessingGroup" xmlns:wpi="http://schemas.microsoft.com/office/word/2010/wordprocessingInk" xmlns:wne="http://schemas.microsoft.com/office/word/2006/wordml" xmlns:wps="http://schemas.microsoft.com/office/word/2010/wordprocessingShape" mc:Ignorable="w14 w15 w16se w16cid w16 w16cex w16sdtdh w16du wp14">
   <w:p>
     <w:pPr>
       <w:pStyle w:val="Header"/>
@@ -6788,7 +7439,7 @@
 </file>
 
 <file path=word/numbering.xml><?xml version="1.0" encoding="utf-8"?>
-<w:numbering xmlns:wpc="http://schemas.microsoft.com/office/word/2010/wordprocessingCanvas" xmlns:cx="http://schemas.microsoft.com/office/drawing/2014/chartex" xmlns:cx1="http://schemas.microsoft.com/office/drawing/2015/9/8/chartex" xmlns:cx2="http://schemas.microsoft.com/office/drawing/2015/10/21/chartex" xmlns:cx3="http://schemas.microsoft.com/office/drawing/2016/5/9/chartex" xmlns:cx4="http://schemas.microsoft.com/office/drawing/2016/5/10/chartex" xmlns:cx5="http://schemas.microsoft.com/office/drawing/2016/5/11/chartex" xmlns:cx6="http://schemas.microsoft.com/office/drawing/2016/5/12/chartex" xmlns:cx7="http://schemas.microsoft.com/office/drawing/2016/5/13/chartex" xmlns:cx8="http://schemas.microsoft.com/office/drawing/2016/5/14/chartex" xmlns:mc="http://schemas.openxmlformats.org/markup-compatibility/2006" xmlns:aink="http://schemas.microsoft.com/office/drawing/2016/ink" xmlns:am3d="http://schemas.microsoft.com/office/drawing/2017/model3d" xmlns:o="urn:schemas-microsoft-com:office:office" xmlns:oel="http://schemas.microsoft.com/office/2019/extlst" xmlns:r="http://schemas.openxmlformats.org/officeDocument/2006/relationships" xmlns:m="http://schemas.openxmlformats.org/officeDocument/2006/math" xmlns:v="urn:schemas-microsoft-com:vml" xmlns:wp14="http://schemas.microsoft.com/office/word/2010/wordprocessingDrawing" xmlns:wp="http://schemas.openxmlformats.org/drawingml/2006/wordprocessingDrawing" xmlns:w10="urn:schemas-microsoft-com:office:word" xmlns:w="http://schemas.openxmlformats.org/wordprocessingml/2006/main" xmlns:w14="http://schemas.microsoft.com/office/word/2010/wordml" xmlns:w15="http://schemas.microsoft.com/office/word/2012/wordml" xmlns:w16cex="http://schemas.microsoft.com/office/word/2018/wordml/cex" xmlns:w16cid="http://schemas.microsoft.com/office/word/2016/wordml/cid" xmlns:w16="http://schemas.microsoft.com/office/word/2018/wordml" xmlns:w16sdtdh="http://schemas.microsoft.com/office/word/2020/wordml/sdtdatahash" xmlns:w16se="http://schemas.microsoft.com/office/word/2015/wordml/symex" xmlns:wpg="http://schemas.microsoft.com/office/word/2010/wordprocessingGroup" xmlns:wpi="http://schemas.microsoft.com/office/word/2010/wordprocessingInk" xmlns:wne="http://schemas.microsoft.com/office/word/2006/wordml" xmlns:wps="http://schemas.microsoft.com/office/word/2010/wordprocessingShape" mc:Ignorable="w14 w15 w16se w16cid w16 w16cex w16sdtdh wp14">
+<w:numbering xmlns:wpc="http://schemas.microsoft.com/office/word/2010/wordprocessingCanvas" xmlns:cx="http://schemas.microsoft.com/office/drawing/2014/chartex" xmlns:cx1="http://schemas.microsoft.com/office/drawing/2015/9/8/chartex" xmlns:cx2="http://schemas.microsoft.com/office/drawing/2015/10/21/chartex" xmlns:cx3="http://schemas.microsoft.com/office/drawing/2016/5/9/chartex" xmlns:cx4="http://schemas.microsoft.com/office/drawing/2016/5/10/chartex" xmlns:cx5="http://schemas.microsoft.com/office/drawing/2016/5/11/chartex" xmlns:cx6="http://schemas.microsoft.com/office/drawing/2016/5/12/chartex" xmlns:cx7="http://schemas.microsoft.com/office/drawing/2016/5/13/chartex" xmlns:cx8="http://schemas.microsoft.com/office/drawing/2016/5/14/chartex" xmlns:mc="http://schemas.openxmlformats.org/markup-compatibility/2006" xmlns:aink="http://schemas.microsoft.com/office/drawing/2016/ink" xmlns:am3d="http://schemas.microsoft.com/office/drawing/2017/model3d" xmlns:o="urn:schemas-microsoft-com:office:office" xmlns:oel="http://schemas.microsoft.com/office/2019/extlst" xmlns:r="http://schemas.openxmlformats.org/officeDocument/2006/relationships" xmlns:m="http://schemas.openxmlformats.org/officeDocument/2006/math" xmlns:v="urn:schemas-microsoft-com:vml" xmlns:wp14="http://schemas.microsoft.com/office/word/2010/wordprocessingDrawing" xmlns:wp="http://schemas.openxmlformats.org/drawingml/2006/wordprocessingDrawing" xmlns:w10="urn:schemas-microsoft-com:office:word" xmlns:w="http://schemas.openxmlformats.org/wordprocessingml/2006/main" xmlns:w14="http://schemas.microsoft.com/office/word/2010/wordml" xmlns:w15="http://schemas.microsoft.com/office/word/2012/wordml" xmlns:w16cex="http://schemas.microsoft.com/office/word/2018/wordml/cex" xmlns:w16cid="http://schemas.microsoft.com/office/word/2016/wordml/cid" xmlns:w16="http://schemas.microsoft.com/office/word/2018/wordml" xmlns:w16du="http://schemas.microsoft.com/office/word/2023/wordml/word16du" xmlns:w16sdtdh="http://schemas.microsoft.com/office/word/2020/wordml/sdtdatahash" xmlns:w16se="http://schemas.microsoft.com/office/word/2015/wordml/symex" xmlns:wpg="http://schemas.microsoft.com/office/word/2010/wordprocessingGroup" xmlns:wpi="http://schemas.microsoft.com/office/word/2010/wordprocessingInk" xmlns:wne="http://schemas.microsoft.com/office/word/2006/wordml" xmlns:wps="http://schemas.microsoft.com/office/word/2010/wordprocessingShape" mc:Ignorable="w14 w15 w16se w16cid w16 w16cex w16sdtdh w16du wp14">
   <w:abstractNum w:abstractNumId="0" w15:restartNumberingAfterBreak="0">
     <w:nsid w:val="0CE85D04"/>
     <w:multiLevelType w:val="hybridMultilevel"/>
@@ -8334,7 +8985,7 @@
 </file>
 
 <file path=word/styles.xml><?xml version="1.0" encoding="utf-8"?>
-<w:styles xmlns:mc="http://schemas.openxmlformats.org/markup-compatibility/2006" xmlns:r="http://schemas.openxmlformats.org/officeDocument/2006/relationships" xmlns:w="http://schemas.openxmlformats.org/wordprocessingml/2006/main" xmlns:w14="http://schemas.microsoft.com/office/word/2010/wordml" xmlns:w15="http://schemas.microsoft.com/office/word/2012/wordml" xmlns:w16cex="http://schemas.microsoft.com/office/word/2018/wordml/cex" xmlns:w16cid="http://schemas.microsoft.com/office/word/2016/wordml/cid" xmlns:w16="http://schemas.microsoft.com/office/word/2018/wordml" xmlns:w16sdtdh="http://schemas.microsoft.com/office/word/2020/wordml/sdtdatahash" xmlns:w16se="http://schemas.microsoft.com/office/word/2015/wordml/symex" mc:Ignorable="w14 w15 w16se w16cid w16 w16cex w16sdtdh">
+<w:styles xmlns:mc="http://schemas.openxmlformats.org/markup-compatibility/2006" xmlns:r="http://schemas.openxmlformats.org/officeDocument/2006/relationships" xmlns:w="http://schemas.openxmlformats.org/wordprocessingml/2006/main" xmlns:w14="http://schemas.microsoft.com/office/word/2010/wordml" xmlns:w15="http://schemas.microsoft.com/office/word/2012/wordml" xmlns:w16cex="http://schemas.microsoft.com/office/word/2018/wordml/cex" xmlns:w16cid="http://schemas.microsoft.com/office/word/2016/wordml/cid" xmlns:w16="http://schemas.microsoft.com/office/word/2018/wordml" xmlns:w16du="http://schemas.microsoft.com/office/word/2023/wordml/word16du" xmlns:w16sdtdh="http://schemas.microsoft.com/office/word/2020/wordml/sdtdatahash" xmlns:w16se="http://schemas.microsoft.com/office/word/2015/wordml/symex" mc:Ignorable="w14 w15 w16se w16cid w16 w16cex w16sdtdh w16du">
   <w:docDefaults>
     <w:rPrDefault>
       <w:rPr>

</xml_diff>